<commit_message>
doszedł model pamięcia jvm
</commit_message>
<xml_diff>
--- a/NotatkiJava.docx
+++ b/NotatkiJava.docx
@@ -538,8 +538,1184 @@
         </w:rPr>
         <w:t xml:space="preserve">. </w:t>
       </w:r>
+    </w:p>
+    <w:p>
+      <w:pPr>
+        <w:spacing w:after="0" w:line="240" w:lineRule="auto"/>
+        <w:rPr>
+          <w:sz w:val="16"/>
+          <w:szCs w:val="16"/>
+        </w:rPr>
+      </w:pPr>
+    </w:p>
+    <w:p>
+      <w:pPr>
+        <w:spacing w:after="0" w:line="240" w:lineRule="auto"/>
+        <w:rPr>
+          <w:b/>
+          <w:sz w:val="16"/>
+          <w:szCs w:val="16"/>
+        </w:rPr>
+      </w:pPr>
+      <w:r>
+        <w:rPr>
+          <w:b/>
+          <w:sz w:val="16"/>
+          <w:szCs w:val="16"/>
+        </w:rPr>
+        <w:t>Pamięć w JVM:</w:t>
+      </w:r>
+    </w:p>
+    <w:p>
+      <w:pPr>
+        <w:spacing w:after="0" w:line="240" w:lineRule="auto"/>
+        <w:rPr>
+          <w:sz w:val="16"/>
+          <w:szCs w:val="16"/>
+        </w:rPr>
+      </w:pPr>
+      <w:r>
+        <w:rPr>
+          <w:noProof/>
+          <w:lang w:eastAsia="pl-PL"/>
+        </w:rPr>
+        <w:drawing>
+          <wp:inline distT="0" distB="0" distL="0" distR="0">
+            <wp:extent cx="2967487" cy="1224001"/>
+            <wp:effectExtent l="0" t="0" r="4445" b="0"/>
+            <wp:docPr id="7" name="Obraz 7" descr="Java Memory Model, JVM Memory Model, Memory Management in Java, Java Memory Management"/>
+            <wp:cNvGraphicFramePr>
+              <a:graphicFrameLocks xmlns:a="http://schemas.openxmlformats.org/drawingml/2006/main" noChangeAspect="1"/>
+            </wp:cNvGraphicFramePr>
+            <a:graphic xmlns:a="http://schemas.openxmlformats.org/drawingml/2006/main">
+              <a:graphicData uri="http://schemas.openxmlformats.org/drawingml/2006/picture">
+                <pic:pic xmlns:pic="http://schemas.openxmlformats.org/drawingml/2006/picture">
+                  <pic:nvPicPr>
+                    <pic:cNvPr id="0" name="Picture 1" descr="Java Memory Model, JVM Memory Model, Memory Management in Java, Java Memory Management"/>
+                    <pic:cNvPicPr>
+                      <a:picLocks noChangeAspect="1" noChangeArrowheads="1"/>
+                    </pic:cNvPicPr>
+                  </pic:nvPicPr>
+                  <pic:blipFill>
+                    <a:blip r:embed="rId5">
+                      <a:extLst>
+                        <a:ext uri="{28A0092B-C50C-407E-A947-70E740481C1C}">
+                          <a14:useLocalDpi xmlns:a14="http://schemas.microsoft.com/office/drawing/2010/main" val="0"/>
+                        </a:ext>
+                      </a:extLst>
+                    </a:blip>
+                    <a:srcRect/>
+                    <a:stretch>
+                      <a:fillRect/>
+                    </a:stretch>
+                  </pic:blipFill>
+                  <pic:spPr bwMode="auto">
+                    <a:xfrm>
+                      <a:off x="0" y="0"/>
+                      <a:ext cx="2970478" cy="1225235"/>
+                    </a:xfrm>
+                    <a:prstGeom prst="rect">
+                      <a:avLst/>
+                    </a:prstGeom>
+                    <a:noFill/>
+                    <a:ln>
+                      <a:noFill/>
+                    </a:ln>
+                  </pic:spPr>
+                </pic:pic>
+              </a:graphicData>
+            </a:graphic>
+          </wp:inline>
+        </w:drawing>
+      </w:r>
+    </w:p>
+    <w:p>
+      <w:pPr>
+        <w:spacing w:after="0" w:line="240" w:lineRule="auto"/>
+        <w:rPr>
+          <w:sz w:val="16"/>
+          <w:szCs w:val="16"/>
+        </w:rPr>
+      </w:pPr>
+      <w:r>
+        <w:rPr>
+          <w:sz w:val="16"/>
+          <w:szCs w:val="16"/>
+        </w:rPr>
+        <w:t xml:space="preserve">Podzielona jest na nową i starą. Nowa to eden oraz S0 i S1 (oznaczają </w:t>
+      </w:r>
+      <w:proofErr w:type="spellStart"/>
+      <w:r>
+        <w:rPr>
+          <w:sz w:val="16"/>
+          <w:szCs w:val="16"/>
+        </w:rPr>
+        <w:t>surviver</w:t>
+      </w:r>
+      <w:proofErr w:type="spellEnd"/>
+      <w:r>
+        <w:rPr>
+          <w:sz w:val="16"/>
+          <w:szCs w:val="16"/>
+        </w:rPr>
+        <w:t xml:space="preserve"> </w:t>
+      </w:r>
+      <w:proofErr w:type="spellStart"/>
+      <w:r>
+        <w:rPr>
+          <w:sz w:val="16"/>
+          <w:szCs w:val="16"/>
+        </w:rPr>
+        <w:t>memory</w:t>
+      </w:r>
+      <w:proofErr w:type="spellEnd"/>
+      <w:r>
+        <w:rPr>
+          <w:sz w:val="16"/>
+          <w:szCs w:val="16"/>
+        </w:rPr>
+        <w:t>). Gdy eden się przepełnia nowymi obiektami rusza GC i obiekty które przetrwają trafiają do jednej z pamięci przetrwania S0 lub S1. Obiekty które przetrwają kilka cykli GC trafiają do starej pamięci (</w:t>
+      </w:r>
+      <w:proofErr w:type="spellStart"/>
+      <w:r>
+        <w:rPr>
+          <w:sz w:val="16"/>
+          <w:szCs w:val="16"/>
+        </w:rPr>
+        <w:t>old</w:t>
+      </w:r>
+      <w:proofErr w:type="spellEnd"/>
+      <w:r>
+        <w:rPr>
+          <w:sz w:val="16"/>
+          <w:szCs w:val="16"/>
+        </w:rPr>
+        <w:t xml:space="preserve"> </w:t>
+      </w:r>
+      <w:proofErr w:type="spellStart"/>
+      <w:r>
+        <w:rPr>
+          <w:sz w:val="16"/>
+          <w:szCs w:val="16"/>
+        </w:rPr>
+        <w:t>memory</w:t>
+      </w:r>
+      <w:proofErr w:type="spellEnd"/>
+      <w:r>
+        <w:rPr>
+          <w:sz w:val="16"/>
+          <w:szCs w:val="16"/>
+        </w:rPr>
+        <w:t xml:space="preserve">).  Czyszczenie obiektów z </w:t>
+      </w:r>
+      <w:proofErr w:type="spellStart"/>
+      <w:r>
+        <w:rPr>
+          <w:sz w:val="16"/>
+          <w:szCs w:val="16"/>
+        </w:rPr>
+        <w:t>old</w:t>
+      </w:r>
+      <w:proofErr w:type="spellEnd"/>
+      <w:r>
+        <w:rPr>
+          <w:sz w:val="16"/>
+          <w:szCs w:val="16"/>
+        </w:rPr>
+        <w:t xml:space="preserve"> </w:t>
+      </w:r>
+      <w:proofErr w:type="spellStart"/>
+      <w:r>
+        <w:rPr>
+          <w:sz w:val="16"/>
+          <w:szCs w:val="16"/>
+        </w:rPr>
+        <w:t>memory</w:t>
+      </w:r>
+      <w:proofErr w:type="spellEnd"/>
+      <w:r>
+        <w:rPr>
+          <w:sz w:val="16"/>
+          <w:szCs w:val="16"/>
+        </w:rPr>
+        <w:t xml:space="preserve"> zajmuje dużo czasu dlatego warto dbać aby takich obiektów było mało. </w:t>
+      </w:r>
+    </w:p>
+    <w:p>
+      <w:pPr>
+        <w:spacing w:after="0" w:line="240" w:lineRule="auto"/>
+        <w:rPr>
+          <w:sz w:val="16"/>
+          <w:szCs w:val="16"/>
+        </w:rPr>
+      </w:pPr>
+      <w:r>
+        <w:rPr>
+          <w:sz w:val="16"/>
+          <w:szCs w:val="16"/>
+        </w:rPr>
+        <w:t xml:space="preserve">W pamięci perm są metadane opisujące klasy użyte w aplikacji. Są tam też biblioteki środowiska </w:t>
+      </w:r>
+      <w:proofErr w:type="spellStart"/>
+      <w:r>
+        <w:rPr>
+          <w:sz w:val="16"/>
+          <w:szCs w:val="16"/>
+        </w:rPr>
+        <w:t>java</w:t>
+      </w:r>
+      <w:proofErr w:type="spellEnd"/>
+      <w:r>
+        <w:rPr>
+          <w:sz w:val="16"/>
+          <w:szCs w:val="16"/>
+        </w:rPr>
+        <w:t xml:space="preserve">.  </w:t>
+      </w:r>
+    </w:p>
+    <w:p>
+      <w:pPr>
+        <w:spacing w:after="0" w:line="240" w:lineRule="auto"/>
+        <w:rPr>
+          <w:sz w:val="16"/>
+          <w:szCs w:val="16"/>
+        </w:rPr>
+      </w:pPr>
+    </w:p>
+    <w:p>
+      <w:pPr>
+        <w:spacing w:after="0" w:line="240" w:lineRule="auto"/>
+        <w:rPr>
+          <w:b/>
+          <w:sz w:val="16"/>
+          <w:szCs w:val="16"/>
+        </w:rPr>
+      </w:pPr>
+      <w:r>
+        <w:rPr>
+          <w:b/>
+          <w:sz w:val="16"/>
+          <w:szCs w:val="16"/>
+        </w:rPr>
+        <w:t xml:space="preserve">Java pamięć </w:t>
+      </w:r>
+      <w:proofErr w:type="spellStart"/>
+      <w:r>
+        <w:rPr>
+          <w:b/>
+          <w:sz w:val="16"/>
+          <w:szCs w:val="16"/>
+        </w:rPr>
+        <w:t>heap</w:t>
+      </w:r>
+      <w:proofErr w:type="spellEnd"/>
+      <w:r>
+        <w:rPr>
+          <w:b/>
+          <w:sz w:val="16"/>
+          <w:szCs w:val="16"/>
+        </w:rPr>
+        <w:t>:</w:t>
+      </w:r>
+    </w:p>
+    <w:p>
+      <w:pPr>
+        <w:spacing w:after="0" w:line="240" w:lineRule="auto"/>
+        <w:rPr>
+          <w:sz w:val="16"/>
+          <w:szCs w:val="16"/>
+        </w:rPr>
+      </w:pPr>
+      <w:r>
+        <w:rPr>
+          <w:sz w:val="16"/>
+          <w:szCs w:val="16"/>
+        </w:rPr>
+        <w:t xml:space="preserve">Używana na etapie </w:t>
+      </w:r>
+      <w:proofErr w:type="spellStart"/>
+      <w:r>
+        <w:rPr>
+          <w:sz w:val="16"/>
+          <w:szCs w:val="16"/>
+        </w:rPr>
+        <w:t>runtime</w:t>
+      </w:r>
+      <w:proofErr w:type="spellEnd"/>
+      <w:r>
+        <w:rPr>
+          <w:sz w:val="16"/>
+          <w:szCs w:val="16"/>
+        </w:rPr>
+        <w:t xml:space="preserve"> i w niej się odbywa zarządzanie obiektami (dodawanie usuwanie). W tej pamięci również są klasy JRE (klasy </w:t>
+      </w:r>
+      <w:proofErr w:type="spellStart"/>
+      <w:r>
+        <w:rPr>
+          <w:sz w:val="16"/>
+          <w:szCs w:val="16"/>
+        </w:rPr>
+        <w:t>runtimu</w:t>
+      </w:r>
+      <w:proofErr w:type="spellEnd"/>
+      <w:r>
+        <w:rPr>
+          <w:sz w:val="16"/>
+          <w:szCs w:val="16"/>
+        </w:rPr>
+        <w:t xml:space="preserve">). W tej pamięci powstają obiekty. </w:t>
+      </w:r>
+      <w:r>
+        <w:rPr>
+          <w:sz w:val="16"/>
+          <w:szCs w:val="16"/>
+        </w:rPr>
+        <w:t xml:space="preserve">Po przepełnieniu rzuca </w:t>
+      </w:r>
+      <w:proofErr w:type="spellStart"/>
+      <w:r>
+        <w:rPr>
+          <w:sz w:val="16"/>
+          <w:szCs w:val="16"/>
+        </w:rPr>
+        <w:t>OutOfMemmoryError</w:t>
+      </w:r>
+      <w:proofErr w:type="spellEnd"/>
+    </w:p>
+    <w:p>
+      <w:pPr>
+        <w:spacing w:after="0" w:line="240" w:lineRule="auto"/>
+        <w:rPr>
+          <w:sz w:val="16"/>
+          <w:szCs w:val="16"/>
+        </w:rPr>
+      </w:pPr>
+    </w:p>
+    <w:p>
+      <w:pPr>
+        <w:spacing w:after="0" w:line="240" w:lineRule="auto"/>
+        <w:rPr>
+          <w:b/>
+          <w:sz w:val="16"/>
+          <w:szCs w:val="16"/>
+        </w:rPr>
+      </w:pPr>
+      <w:r>
+        <w:rPr>
+          <w:b/>
+          <w:sz w:val="16"/>
+          <w:szCs w:val="16"/>
+        </w:rPr>
+        <w:t xml:space="preserve">Java pamięć </w:t>
+      </w:r>
+      <w:proofErr w:type="spellStart"/>
+      <w:r>
+        <w:rPr>
+          <w:b/>
+          <w:sz w:val="16"/>
+          <w:szCs w:val="16"/>
+        </w:rPr>
+        <w:t>stack</w:t>
+      </w:r>
+      <w:proofErr w:type="spellEnd"/>
+      <w:r>
+        <w:rPr>
+          <w:b/>
+          <w:sz w:val="16"/>
+          <w:szCs w:val="16"/>
+        </w:rPr>
+        <w:t>:</w:t>
+      </w:r>
+    </w:p>
+    <w:p>
+      <w:pPr>
+        <w:spacing w:after="0" w:line="240" w:lineRule="auto"/>
+        <w:rPr>
+          <w:sz w:val="16"/>
+          <w:szCs w:val="16"/>
+        </w:rPr>
+      </w:pPr>
+      <w:r>
+        <w:rPr>
+          <w:sz w:val="16"/>
+          <w:szCs w:val="16"/>
+        </w:rPr>
+        <w:t>Wykorzystywana podczas obsługi wątków</w:t>
+      </w:r>
+      <w:r>
+        <w:rPr>
+          <w:sz w:val="16"/>
+          <w:szCs w:val="16"/>
+        </w:rPr>
+        <w:t xml:space="preserve"> (podczas wykonywania wątku)</w:t>
+      </w:r>
       <w:bookmarkStart w:id="0" w:name="_GoBack"/>
       <w:bookmarkEnd w:id="0"/>
+      <w:r>
+        <w:rPr>
+          <w:sz w:val="16"/>
+          <w:szCs w:val="16"/>
+        </w:rPr>
+        <w:t xml:space="preserve">. Zawiera informacje o wywoływanych metodach i zawsze działa na zasadzie LIFO. Gdy jest wywoływana jakaś metoda w pamięci </w:t>
+      </w:r>
+      <w:proofErr w:type="spellStart"/>
+      <w:r>
+        <w:rPr>
+          <w:sz w:val="16"/>
+          <w:szCs w:val="16"/>
+        </w:rPr>
+        <w:t>stack</w:t>
+      </w:r>
+      <w:proofErr w:type="spellEnd"/>
+      <w:r>
+        <w:rPr>
+          <w:sz w:val="16"/>
+          <w:szCs w:val="16"/>
+        </w:rPr>
+        <w:t xml:space="preserve"> powstaje blok który posiada informacje o zmiennych lokalnych metody oraz referencjach do obiektów z pamięci </w:t>
+      </w:r>
+      <w:proofErr w:type="spellStart"/>
+      <w:r>
+        <w:rPr>
+          <w:sz w:val="16"/>
+          <w:szCs w:val="16"/>
+        </w:rPr>
+        <w:t>heap</w:t>
+      </w:r>
+      <w:proofErr w:type="spellEnd"/>
+      <w:r>
+        <w:rPr>
+          <w:sz w:val="16"/>
+          <w:szCs w:val="16"/>
+        </w:rPr>
+        <w:t>.</w:t>
+      </w:r>
+      <w:r>
+        <w:rPr>
+          <w:sz w:val="16"/>
+          <w:szCs w:val="16"/>
+        </w:rPr>
+        <w:t xml:space="preserve"> Pop przepełnieniu rzuca </w:t>
+      </w:r>
+      <w:proofErr w:type="spellStart"/>
+      <w:r>
+        <w:rPr>
+          <w:sz w:val="16"/>
+          <w:szCs w:val="16"/>
+        </w:rPr>
+        <w:t>StackOverFolowError</w:t>
+      </w:r>
+      <w:proofErr w:type="spellEnd"/>
+      <w:r>
+        <w:rPr>
+          <w:sz w:val="16"/>
+          <w:szCs w:val="16"/>
+        </w:rPr>
+        <w:t>.</w:t>
+      </w:r>
+    </w:p>
+    <w:p>
+      <w:pPr>
+        <w:spacing w:after="0" w:line="240" w:lineRule="auto"/>
+        <w:rPr>
+          <w:sz w:val="16"/>
+          <w:szCs w:val="16"/>
+        </w:rPr>
+      </w:pPr>
+    </w:p>
+    <w:p>
+      <w:pPr>
+        <w:spacing w:after="0" w:line="240" w:lineRule="auto"/>
+        <w:rPr>
+          <w:sz w:val="16"/>
+          <w:szCs w:val="16"/>
+        </w:rPr>
+      </w:pPr>
+      <w:proofErr w:type="spellStart"/>
+      <w:r>
+        <w:rPr>
+          <w:sz w:val="16"/>
+          <w:szCs w:val="16"/>
+        </w:rPr>
+        <w:t>Heap</w:t>
+      </w:r>
+      <w:proofErr w:type="spellEnd"/>
+      <w:r>
+        <w:rPr>
+          <w:sz w:val="16"/>
+          <w:szCs w:val="16"/>
+        </w:rPr>
+        <w:t xml:space="preserve"> vs </w:t>
+      </w:r>
+      <w:proofErr w:type="spellStart"/>
+      <w:r>
+        <w:rPr>
+          <w:sz w:val="16"/>
+          <w:szCs w:val="16"/>
+        </w:rPr>
+        <w:t>Stack</w:t>
+      </w:r>
+      <w:proofErr w:type="spellEnd"/>
+      <w:r>
+        <w:rPr>
+          <w:sz w:val="16"/>
+          <w:szCs w:val="16"/>
+        </w:rPr>
+        <w:t>:</w:t>
+      </w:r>
+    </w:p>
+    <w:p>
+      <w:pPr>
+        <w:spacing w:after="0" w:line="240" w:lineRule="auto"/>
+        <w:rPr>
+          <w:sz w:val="16"/>
+          <w:szCs w:val="16"/>
+        </w:rPr>
+      </w:pPr>
+      <w:r>
+        <w:rPr>
+          <w:sz w:val="16"/>
+          <w:szCs w:val="16"/>
+        </w:rPr>
+        <w:t xml:space="preserve">- </w:t>
+      </w:r>
+      <w:proofErr w:type="spellStart"/>
+      <w:r>
+        <w:rPr>
+          <w:sz w:val="16"/>
+          <w:szCs w:val="16"/>
+        </w:rPr>
+        <w:t>stack</w:t>
+      </w:r>
+      <w:proofErr w:type="spellEnd"/>
+      <w:r>
+        <w:rPr>
+          <w:sz w:val="16"/>
+          <w:szCs w:val="16"/>
+        </w:rPr>
+        <w:t xml:space="preserve"> jest szybszy niż </w:t>
+      </w:r>
+      <w:proofErr w:type="spellStart"/>
+      <w:r>
+        <w:rPr>
+          <w:sz w:val="16"/>
+          <w:szCs w:val="16"/>
+        </w:rPr>
+        <w:t>heap</w:t>
+      </w:r>
+      <w:proofErr w:type="spellEnd"/>
+      <w:r>
+        <w:rPr>
+          <w:sz w:val="16"/>
+          <w:szCs w:val="16"/>
+        </w:rPr>
+        <w:t xml:space="preserve"> ponieważ jest prostszy i używa LIFO. Jak tylko metoda kończy działanie zwalniana jest pamięć </w:t>
+      </w:r>
+      <w:proofErr w:type="spellStart"/>
+      <w:r>
+        <w:rPr>
+          <w:sz w:val="16"/>
+          <w:szCs w:val="16"/>
+        </w:rPr>
+        <w:t>stack</w:t>
+      </w:r>
+      <w:proofErr w:type="spellEnd"/>
+    </w:p>
+    <w:p>
+      <w:pPr>
+        <w:spacing w:after="0" w:line="240" w:lineRule="auto"/>
+        <w:rPr>
+          <w:sz w:val="16"/>
+          <w:szCs w:val="16"/>
+        </w:rPr>
+      </w:pPr>
+      <w:r>
+        <w:rPr>
+          <w:sz w:val="16"/>
+          <w:szCs w:val="16"/>
+        </w:rPr>
+        <w:t xml:space="preserve">- do elementów pamięci </w:t>
+      </w:r>
+      <w:proofErr w:type="spellStart"/>
+      <w:r>
+        <w:rPr>
+          <w:sz w:val="16"/>
+          <w:szCs w:val="16"/>
+        </w:rPr>
+        <w:t>heap</w:t>
+      </w:r>
+      <w:proofErr w:type="spellEnd"/>
+      <w:r>
+        <w:rPr>
+          <w:sz w:val="16"/>
+          <w:szCs w:val="16"/>
+        </w:rPr>
+        <w:t xml:space="preserve"> można się odwoływać globalnie natomiast do elementów pamięci </w:t>
+      </w:r>
+      <w:proofErr w:type="spellStart"/>
+      <w:r>
+        <w:rPr>
+          <w:sz w:val="16"/>
+          <w:szCs w:val="16"/>
+        </w:rPr>
+        <w:t>stack</w:t>
+      </w:r>
+      <w:proofErr w:type="spellEnd"/>
+      <w:r>
+        <w:rPr>
+          <w:sz w:val="16"/>
+          <w:szCs w:val="16"/>
+        </w:rPr>
+        <w:t xml:space="preserve"> może odwoływać się tylko jeden wątek</w:t>
+      </w:r>
+    </w:p>
+    <w:p>
+      <w:pPr>
+        <w:spacing w:after="0" w:line="240" w:lineRule="auto"/>
+        <w:rPr>
+          <w:sz w:val="16"/>
+          <w:szCs w:val="16"/>
+        </w:rPr>
+      </w:pPr>
+      <w:r>
+        <w:rPr>
+          <w:sz w:val="16"/>
+          <w:szCs w:val="16"/>
+        </w:rPr>
+        <w:t>- rzucają inne błędy po przepełnieniu</w:t>
+      </w:r>
+    </w:p>
+    <w:p>
+      <w:pPr>
+        <w:spacing w:after="0" w:line="240" w:lineRule="auto"/>
+        <w:rPr>
+          <w:sz w:val="16"/>
+          <w:szCs w:val="16"/>
+        </w:rPr>
+      </w:pPr>
+      <w:r>
+        <w:rPr>
+          <w:sz w:val="16"/>
+          <w:szCs w:val="16"/>
+        </w:rPr>
+        <w:t xml:space="preserve">- </w:t>
+      </w:r>
+      <w:proofErr w:type="spellStart"/>
+      <w:r>
+        <w:rPr>
+          <w:sz w:val="16"/>
+          <w:szCs w:val="16"/>
+        </w:rPr>
+        <w:t>heap</w:t>
+      </w:r>
+      <w:proofErr w:type="spellEnd"/>
+      <w:r>
+        <w:rPr>
+          <w:sz w:val="16"/>
+          <w:szCs w:val="16"/>
+        </w:rPr>
+        <w:t xml:space="preserve"> jest używany przez wszystkie elementy aplikacji natomiast </w:t>
+      </w:r>
+      <w:proofErr w:type="spellStart"/>
+      <w:r>
+        <w:rPr>
+          <w:sz w:val="16"/>
+          <w:szCs w:val="16"/>
+        </w:rPr>
+        <w:t>stack</w:t>
+      </w:r>
+      <w:proofErr w:type="spellEnd"/>
+      <w:r>
+        <w:rPr>
+          <w:sz w:val="16"/>
+          <w:szCs w:val="16"/>
+        </w:rPr>
+        <w:t xml:space="preserve"> tylko przez jeden wątek</w:t>
+      </w:r>
+    </w:p>
+    <w:p>
+      <w:pPr>
+        <w:spacing w:after="0" w:line="240" w:lineRule="auto"/>
+        <w:rPr>
+          <w:sz w:val="16"/>
+          <w:szCs w:val="16"/>
+        </w:rPr>
+      </w:pPr>
+      <w:r>
+        <w:rPr>
+          <w:sz w:val="16"/>
+          <w:szCs w:val="16"/>
+        </w:rPr>
+        <w:t xml:space="preserve">- </w:t>
+      </w:r>
+      <w:proofErr w:type="spellStart"/>
+      <w:r>
+        <w:rPr>
+          <w:sz w:val="16"/>
+          <w:szCs w:val="16"/>
+        </w:rPr>
+        <w:t>stack</w:t>
+      </w:r>
+      <w:proofErr w:type="spellEnd"/>
+      <w:r>
+        <w:rPr>
+          <w:sz w:val="16"/>
+          <w:szCs w:val="16"/>
+        </w:rPr>
+        <w:t xml:space="preserve"> zawiera tylko prymitywne zmienne i referencje do obiektów, </w:t>
+      </w:r>
+      <w:proofErr w:type="spellStart"/>
+      <w:r>
+        <w:rPr>
+          <w:sz w:val="16"/>
+          <w:szCs w:val="16"/>
+        </w:rPr>
+        <w:t>heap</w:t>
+      </w:r>
+      <w:proofErr w:type="spellEnd"/>
+      <w:r>
+        <w:rPr>
+          <w:sz w:val="16"/>
+          <w:szCs w:val="16"/>
+        </w:rPr>
+        <w:t xml:space="preserve"> zawiera prawdziwe obiekty</w:t>
+      </w:r>
+    </w:p>
+    <w:p>
+      <w:pPr>
+        <w:spacing w:after="0" w:line="240" w:lineRule="auto"/>
+        <w:rPr>
+          <w:sz w:val="16"/>
+          <w:szCs w:val="16"/>
+        </w:rPr>
+      </w:pPr>
+      <w:r>
+        <w:rPr>
+          <w:sz w:val="16"/>
+          <w:szCs w:val="16"/>
+        </w:rPr>
+        <w:t xml:space="preserve">- pamięć </w:t>
+      </w:r>
+      <w:proofErr w:type="spellStart"/>
+      <w:r>
+        <w:rPr>
+          <w:sz w:val="16"/>
+          <w:szCs w:val="16"/>
+        </w:rPr>
+        <w:t>stack</w:t>
+      </w:r>
+      <w:proofErr w:type="spellEnd"/>
+      <w:r>
+        <w:rPr>
+          <w:sz w:val="16"/>
+          <w:szCs w:val="16"/>
+        </w:rPr>
+        <w:t xml:space="preserve"> żyje krótko natomiast </w:t>
+      </w:r>
+      <w:proofErr w:type="spellStart"/>
+      <w:r>
+        <w:rPr>
+          <w:sz w:val="16"/>
+          <w:szCs w:val="16"/>
+        </w:rPr>
+        <w:t>heap</w:t>
+      </w:r>
+      <w:proofErr w:type="spellEnd"/>
+      <w:r>
+        <w:rPr>
+          <w:sz w:val="16"/>
+          <w:szCs w:val="16"/>
+        </w:rPr>
+        <w:t xml:space="preserve"> przez cały okres życia aplikacji</w:t>
+      </w:r>
+    </w:p>
+    <w:p>
+      <w:pPr>
+        <w:spacing w:after="0" w:line="240" w:lineRule="auto"/>
+        <w:rPr>
+          <w:sz w:val="16"/>
+          <w:szCs w:val="16"/>
+        </w:rPr>
+      </w:pPr>
+    </w:p>
+    <w:p>
+      <w:pPr>
+        <w:spacing w:after="0" w:line="240" w:lineRule="auto"/>
+        <w:rPr>
+          <w:b/>
+          <w:sz w:val="16"/>
+          <w:szCs w:val="16"/>
+        </w:rPr>
+      </w:pPr>
+      <w:r>
+        <w:rPr>
+          <w:b/>
+          <w:sz w:val="16"/>
+          <w:szCs w:val="16"/>
+        </w:rPr>
+        <w:t xml:space="preserve">String </w:t>
+      </w:r>
+      <w:proofErr w:type="spellStart"/>
+      <w:r>
+        <w:rPr>
+          <w:b/>
+          <w:sz w:val="16"/>
+          <w:szCs w:val="16"/>
+        </w:rPr>
+        <w:t>Pool</w:t>
+      </w:r>
+      <w:proofErr w:type="spellEnd"/>
+      <w:r>
+        <w:rPr>
+          <w:b/>
+          <w:sz w:val="16"/>
+          <w:szCs w:val="16"/>
+        </w:rPr>
+        <w:t>:</w:t>
+      </w:r>
+    </w:p>
+    <w:p>
+      <w:pPr>
+        <w:spacing w:after="0" w:line="240" w:lineRule="auto"/>
+        <w:rPr>
+          <w:sz w:val="16"/>
+          <w:szCs w:val="16"/>
+        </w:rPr>
+      </w:pPr>
+      <w:r>
+        <w:rPr>
+          <w:sz w:val="16"/>
+          <w:szCs w:val="16"/>
+        </w:rPr>
+        <w:t xml:space="preserve">Obszar pamięci ze wszystkimi stringami które powstały bez użycia konstruktora. Znajduje się on w pamięci </w:t>
+      </w:r>
+      <w:proofErr w:type="spellStart"/>
+      <w:r>
+        <w:rPr>
+          <w:sz w:val="16"/>
+          <w:szCs w:val="16"/>
+        </w:rPr>
+        <w:t>heap</w:t>
+      </w:r>
+      <w:proofErr w:type="spellEnd"/>
+      <w:r>
+        <w:rPr>
+          <w:sz w:val="16"/>
+          <w:szCs w:val="16"/>
+        </w:rPr>
+        <w:t xml:space="preserve">. </w:t>
+      </w:r>
+    </w:p>
+    <w:p>
+      <w:pPr>
+        <w:spacing w:after="0" w:line="240" w:lineRule="auto"/>
+        <w:rPr>
+          <w:sz w:val="16"/>
+          <w:szCs w:val="16"/>
+        </w:rPr>
+      </w:pPr>
+    </w:p>
+    <w:p>
+      <w:pPr>
+        <w:spacing w:after="0" w:line="240" w:lineRule="auto"/>
+        <w:rPr>
+          <w:sz w:val="16"/>
+          <w:szCs w:val="16"/>
+        </w:rPr>
+      </w:pPr>
+      <w:r>
+        <w:rPr>
+          <w:noProof/>
+          <w:lang w:eastAsia="pl-PL"/>
+        </w:rPr>
+        <w:lastRenderedPageBreak/>
+        <w:drawing>
+          <wp:inline distT="0" distB="0" distL="0" distR="0" wp14:anchorId="5F3CF5EF" wp14:editId="4BE0DB7C">
+            <wp:extent cx="3191774" cy="1556962"/>
+            <wp:effectExtent l="0" t="0" r="0" b="5715"/>
+            <wp:docPr id="1" name="Obraz 1"/>
+            <wp:cNvGraphicFramePr>
+              <a:graphicFrameLocks xmlns:a="http://schemas.openxmlformats.org/drawingml/2006/main" noChangeAspect="1"/>
+            </wp:cNvGraphicFramePr>
+            <a:graphic xmlns:a="http://schemas.openxmlformats.org/drawingml/2006/main">
+              <a:graphicData uri="http://schemas.openxmlformats.org/drawingml/2006/picture">
+                <pic:pic xmlns:pic="http://schemas.openxmlformats.org/drawingml/2006/picture">
+                  <pic:nvPicPr>
+                    <pic:cNvPr id="0" name=""/>
+                    <pic:cNvPicPr/>
+                  </pic:nvPicPr>
+                  <pic:blipFill>
+                    <a:blip r:embed="rId6"/>
+                    <a:stretch>
+                      <a:fillRect/>
+                    </a:stretch>
+                  </pic:blipFill>
+                  <pic:spPr>
+                    <a:xfrm>
+                      <a:off x="0" y="0"/>
+                      <a:ext cx="3190819" cy="1556496"/>
+                    </a:xfrm>
+                    <a:prstGeom prst="rect">
+                      <a:avLst/>
+                    </a:prstGeom>
+                  </pic:spPr>
+                </pic:pic>
+              </a:graphicData>
+            </a:graphic>
+          </wp:inline>
+        </w:drawing>
+      </w:r>
+    </w:p>
+    <w:p>
+      <w:pPr>
+        <w:spacing w:after="0" w:line="240" w:lineRule="auto"/>
+        <w:rPr>
+          <w:sz w:val="16"/>
+          <w:szCs w:val="16"/>
+        </w:rPr>
+      </w:pPr>
+      <w:r>
+        <w:rPr>
+          <w:noProof/>
+          <w:lang w:eastAsia="pl-PL"/>
+        </w:rPr>
+        <w:drawing>
+          <wp:inline distT="0" distB="0" distL="0" distR="0" wp14:anchorId="364F986D" wp14:editId="18E0EB71">
+            <wp:extent cx="2803585" cy="1404568"/>
+            <wp:effectExtent l="0" t="0" r="0" b="5715"/>
+            <wp:docPr id="2" name="Obraz 2"/>
+            <wp:cNvGraphicFramePr>
+              <a:graphicFrameLocks xmlns:a="http://schemas.openxmlformats.org/drawingml/2006/main" noChangeAspect="1"/>
+            </wp:cNvGraphicFramePr>
+            <a:graphic xmlns:a="http://schemas.openxmlformats.org/drawingml/2006/main">
+              <a:graphicData uri="http://schemas.openxmlformats.org/drawingml/2006/picture">
+                <pic:pic xmlns:pic="http://schemas.openxmlformats.org/drawingml/2006/picture">
+                  <pic:nvPicPr>
+                    <pic:cNvPr id="0" name=""/>
+                    <pic:cNvPicPr/>
+                  </pic:nvPicPr>
+                  <pic:blipFill>
+                    <a:blip r:embed="rId7"/>
+                    <a:stretch>
+                      <a:fillRect/>
+                    </a:stretch>
+                  </pic:blipFill>
+                  <pic:spPr>
+                    <a:xfrm>
+                      <a:off x="0" y="0"/>
+                      <a:ext cx="2807144" cy="1406351"/>
+                    </a:xfrm>
+                    <a:prstGeom prst="rect">
+                      <a:avLst/>
+                    </a:prstGeom>
+                  </pic:spPr>
+                </pic:pic>
+              </a:graphicData>
+            </a:graphic>
+          </wp:inline>
+        </w:drawing>
+      </w:r>
+    </w:p>
+    <w:p>
+      <w:pPr>
+        <w:spacing w:after="0" w:line="240" w:lineRule="auto"/>
+        <w:rPr>
+          <w:sz w:val="16"/>
+          <w:szCs w:val="16"/>
+        </w:rPr>
+      </w:pPr>
+      <w:r>
+        <w:rPr>
+          <w:noProof/>
+          <w:lang w:eastAsia="pl-PL"/>
+        </w:rPr>
+        <w:drawing>
+          <wp:inline distT="0" distB="0" distL="0" distR="0" wp14:anchorId="3AD6AF17" wp14:editId="1D695A15">
+            <wp:extent cx="2800802" cy="1578634"/>
+            <wp:effectExtent l="0" t="0" r="0" b="2540"/>
+            <wp:docPr id="3" name="Obraz 3"/>
+            <wp:cNvGraphicFramePr>
+              <a:graphicFrameLocks xmlns:a="http://schemas.openxmlformats.org/drawingml/2006/main" noChangeAspect="1"/>
+            </wp:cNvGraphicFramePr>
+            <a:graphic xmlns:a="http://schemas.openxmlformats.org/drawingml/2006/main">
+              <a:graphicData uri="http://schemas.openxmlformats.org/drawingml/2006/picture">
+                <pic:pic xmlns:pic="http://schemas.openxmlformats.org/drawingml/2006/picture">
+                  <pic:nvPicPr>
+                    <pic:cNvPr id="0" name=""/>
+                    <pic:cNvPicPr/>
+                  </pic:nvPicPr>
+                  <pic:blipFill>
+                    <a:blip r:embed="rId8"/>
+                    <a:stretch>
+                      <a:fillRect/>
+                    </a:stretch>
+                  </pic:blipFill>
+                  <pic:spPr>
+                    <a:xfrm>
+                      <a:off x="0" y="0"/>
+                      <a:ext cx="2801370" cy="1578954"/>
+                    </a:xfrm>
+                    <a:prstGeom prst="rect">
+                      <a:avLst/>
+                    </a:prstGeom>
+                  </pic:spPr>
+                </pic:pic>
+              </a:graphicData>
+            </a:graphic>
+          </wp:inline>
+        </w:drawing>
+      </w:r>
+    </w:p>
+    <w:p>
+      <w:pPr>
+        <w:spacing w:after="0" w:line="240" w:lineRule="auto"/>
+        <w:rPr>
+          <w:sz w:val="16"/>
+          <w:szCs w:val="16"/>
+        </w:rPr>
+      </w:pPr>
+      <w:r>
+        <w:rPr>
+          <w:noProof/>
+          <w:lang w:eastAsia="pl-PL"/>
+        </w:rPr>
+        <w:drawing>
+          <wp:inline distT="0" distB="0" distL="0" distR="0" wp14:anchorId="212BAB89" wp14:editId="450816D0">
+            <wp:extent cx="2898476" cy="1648040"/>
+            <wp:effectExtent l="0" t="0" r="0" b="9525"/>
+            <wp:docPr id="4" name="Obraz 4"/>
+            <wp:cNvGraphicFramePr>
+              <a:graphicFrameLocks xmlns:a="http://schemas.openxmlformats.org/drawingml/2006/main" noChangeAspect="1"/>
+            </wp:cNvGraphicFramePr>
+            <a:graphic xmlns:a="http://schemas.openxmlformats.org/drawingml/2006/main">
+              <a:graphicData uri="http://schemas.openxmlformats.org/drawingml/2006/picture">
+                <pic:pic xmlns:pic="http://schemas.openxmlformats.org/drawingml/2006/picture">
+                  <pic:nvPicPr>
+                    <pic:cNvPr id="0" name=""/>
+                    <pic:cNvPicPr/>
+                  </pic:nvPicPr>
+                  <pic:blipFill>
+                    <a:blip r:embed="rId9"/>
+                    <a:stretch>
+                      <a:fillRect/>
+                    </a:stretch>
+                  </pic:blipFill>
+                  <pic:spPr>
+                    <a:xfrm>
+                      <a:off x="0" y="0"/>
+                      <a:ext cx="2896565" cy="1646954"/>
+                    </a:xfrm>
+                    <a:prstGeom prst="rect">
+                      <a:avLst/>
+                    </a:prstGeom>
+                  </pic:spPr>
+                </pic:pic>
+              </a:graphicData>
+            </a:graphic>
+          </wp:inline>
+        </w:drawing>
+      </w:r>
+    </w:p>
+    <w:p>
+      <w:pPr>
+        <w:spacing w:after="0" w:line="240" w:lineRule="auto"/>
+        <w:rPr>
+          <w:sz w:val="16"/>
+          <w:szCs w:val="16"/>
+        </w:rPr>
+      </w:pPr>
+      <w:r>
+        <w:rPr>
+          <w:noProof/>
+          <w:lang w:eastAsia="pl-PL"/>
+        </w:rPr>
+        <w:drawing>
+          <wp:inline distT="0" distB="0" distL="0" distR="0" wp14:anchorId="4187E1CF" wp14:editId="234661E4">
+            <wp:extent cx="3045125" cy="1557238"/>
+            <wp:effectExtent l="0" t="0" r="3175" b="5080"/>
+            <wp:docPr id="5" name="Obraz 5"/>
+            <wp:cNvGraphicFramePr>
+              <a:graphicFrameLocks xmlns:a="http://schemas.openxmlformats.org/drawingml/2006/main" noChangeAspect="1"/>
+            </wp:cNvGraphicFramePr>
+            <a:graphic xmlns:a="http://schemas.openxmlformats.org/drawingml/2006/main">
+              <a:graphicData uri="http://schemas.openxmlformats.org/drawingml/2006/picture">
+                <pic:pic xmlns:pic="http://schemas.openxmlformats.org/drawingml/2006/picture">
+                  <pic:nvPicPr>
+                    <pic:cNvPr id="0" name=""/>
+                    <pic:cNvPicPr/>
+                  </pic:nvPicPr>
+                  <pic:blipFill>
+                    <a:blip r:embed="rId10"/>
+                    <a:stretch>
+                      <a:fillRect/>
+                    </a:stretch>
+                  </pic:blipFill>
+                  <pic:spPr>
+                    <a:xfrm>
+                      <a:off x="0" y="0"/>
+                      <a:ext cx="3046911" cy="1558151"/>
+                    </a:xfrm>
+                    <a:prstGeom prst="rect">
+                      <a:avLst/>
+                    </a:prstGeom>
+                  </pic:spPr>
+                </pic:pic>
+              </a:graphicData>
+            </a:graphic>
+          </wp:inline>
+        </w:drawing>
+      </w:r>
+    </w:p>
+    <w:p>
+      <w:pPr>
+        <w:spacing w:after="0" w:line="240" w:lineRule="auto"/>
+        <w:rPr>
+          <w:sz w:val="16"/>
+          <w:szCs w:val="16"/>
+        </w:rPr>
+      </w:pPr>
+      <w:r>
+        <w:rPr>
+          <w:noProof/>
+          <w:lang w:eastAsia="pl-PL"/>
+        </w:rPr>
+        <w:lastRenderedPageBreak/>
+        <w:drawing>
+          <wp:inline distT="0" distB="0" distL="0" distR="0" wp14:anchorId="06552A82" wp14:editId="69EBADD0">
+            <wp:extent cx="2941608" cy="1543436"/>
+            <wp:effectExtent l="0" t="0" r="0" b="0"/>
+            <wp:docPr id="6" name="Obraz 6"/>
+            <wp:cNvGraphicFramePr>
+              <a:graphicFrameLocks xmlns:a="http://schemas.openxmlformats.org/drawingml/2006/main" noChangeAspect="1"/>
+            </wp:cNvGraphicFramePr>
+            <a:graphic xmlns:a="http://schemas.openxmlformats.org/drawingml/2006/main">
+              <a:graphicData uri="http://schemas.openxmlformats.org/drawingml/2006/picture">
+                <pic:pic xmlns:pic="http://schemas.openxmlformats.org/drawingml/2006/picture">
+                  <pic:nvPicPr>
+                    <pic:cNvPr id="0" name=""/>
+                    <pic:cNvPicPr/>
+                  </pic:nvPicPr>
+                  <pic:blipFill>
+                    <a:blip r:embed="rId11"/>
+                    <a:stretch>
+                      <a:fillRect/>
+                    </a:stretch>
+                  </pic:blipFill>
+                  <pic:spPr>
+                    <a:xfrm>
+                      <a:off x="0" y="0"/>
+                      <a:ext cx="2939554" cy="1542358"/>
+                    </a:xfrm>
+                    <a:prstGeom prst="rect">
+                      <a:avLst/>
+                    </a:prstGeom>
+                  </pic:spPr>
+                </pic:pic>
+              </a:graphicData>
+            </a:graphic>
+          </wp:inline>
+        </w:drawing>
+      </w:r>
     </w:p>
     <w:sectPr>
       <w:pgSz w:w="11906" w:h="16838"/>
@@ -738,6 +1914,36 @@
     <w:semiHidden/>
     <w:unhideWhenUsed/>
   </w:style>
+  <w:style w:type="paragraph" w:styleId="Tekstdymka">
+    <w:name w:val="Balloon Text"/>
+    <w:basedOn w:val="Normalny"/>
+    <w:link w:val="TekstdymkaZnak"/>
+    <w:uiPriority w:val="99"/>
+    <w:semiHidden/>
+    <w:unhideWhenUsed/>
+    <w:rsid w:val="000F5E79"/>
+    <w:pPr>
+      <w:spacing w:after="0" w:line="240" w:lineRule="auto"/>
+    </w:pPr>
+    <w:rPr>
+      <w:rFonts w:ascii="Tahoma" w:hAnsi="Tahoma" w:cs="Tahoma"/>
+      <w:sz w:val="16"/>
+      <w:szCs w:val="16"/>
+    </w:rPr>
+  </w:style>
+  <w:style w:type="character" w:customStyle="1" w:styleId="TekstdymkaZnak">
+    <w:name w:val="Tekst dymka Znak"/>
+    <w:basedOn w:val="Domylnaczcionkaakapitu"/>
+    <w:link w:val="Tekstdymka"/>
+    <w:uiPriority w:val="99"/>
+    <w:semiHidden/>
+    <w:rsid w:val="000F5E79"/>
+    <w:rPr>
+      <w:rFonts w:ascii="Tahoma" w:hAnsi="Tahoma" w:cs="Tahoma"/>
+      <w:sz w:val="16"/>
+      <w:szCs w:val="16"/>
+    </w:rPr>
+  </w:style>
 </w:styles>
 </file>
 
@@ -927,6 +2133,36 @@
     <w:uiPriority w:val="99"/>
     <w:semiHidden/>
     <w:unhideWhenUsed/>
+  </w:style>
+  <w:style w:type="paragraph" w:styleId="Tekstdymka">
+    <w:name w:val="Balloon Text"/>
+    <w:basedOn w:val="Normalny"/>
+    <w:link w:val="TekstdymkaZnak"/>
+    <w:uiPriority w:val="99"/>
+    <w:semiHidden/>
+    <w:unhideWhenUsed/>
+    <w:rsid w:val="000F5E79"/>
+    <w:pPr>
+      <w:spacing w:after="0" w:line="240" w:lineRule="auto"/>
+    </w:pPr>
+    <w:rPr>
+      <w:rFonts w:ascii="Tahoma" w:hAnsi="Tahoma" w:cs="Tahoma"/>
+      <w:sz w:val="16"/>
+      <w:szCs w:val="16"/>
+    </w:rPr>
+  </w:style>
+  <w:style w:type="character" w:customStyle="1" w:styleId="TekstdymkaZnak">
+    <w:name w:val="Tekst dymka Znak"/>
+    <w:basedOn w:val="Domylnaczcionkaakapitu"/>
+    <w:link w:val="Tekstdymka"/>
+    <w:uiPriority w:val="99"/>
+    <w:semiHidden/>
+    <w:rsid w:val="000F5E79"/>
+    <w:rPr>
+      <w:rFonts w:ascii="Tahoma" w:hAnsi="Tahoma" w:cs="Tahoma"/>
+      <w:sz w:val="16"/>
+      <w:szCs w:val="16"/>
+    </w:rPr>
   </w:style>
 </w:styles>
 </file>

</xml_diff>

<commit_message>
czy klasa dziedzicząca po abstrakcyjnej ma konstruktor domyślny.
</commit_message>
<xml_diff>
--- a/NotatkiJava.docx
+++ b/NotatkiJava.docx
@@ -664,7 +664,7 @@
                     </pic:cNvPicPr>
                   </pic:nvPicPr>
                   <pic:blipFill>
-                    <a:blip r:embed="rId6">
+                    <a:blip r:embed="rId5">
                       <a:extLst>
                         <a:ext uri="{28A0092B-C50C-407E-A947-70E740481C1C}">
                           <a14:useLocalDpi xmlns:a14="http://schemas.microsoft.com/office/drawing/2010/main" val="0"/>
@@ -1672,7 +1672,7 @@
                     <pic:cNvPicPr/>
                   </pic:nvPicPr>
                   <pic:blipFill>
-                    <a:blip r:embed="rId7"/>
+                    <a:blip r:embed="rId6"/>
                     <a:stretch>
                       <a:fillRect/>
                     </a:stretch>
@@ -1702,6 +1702,1614 @@
             <wp:extent cx="2907102" cy="1563888"/>
             <wp:effectExtent l="0" t="0" r="7620" b="0"/>
             <wp:docPr id="9" name="Obraz 9"/>
+            <wp:cNvGraphicFramePr>
+              <a:graphicFrameLocks xmlns:a="http://schemas.openxmlformats.org/drawingml/2006/main" noChangeAspect="1"/>
+            </wp:cNvGraphicFramePr>
+            <a:graphic xmlns:a="http://schemas.openxmlformats.org/drawingml/2006/main">
+              <a:graphicData uri="http://schemas.openxmlformats.org/drawingml/2006/picture">
+                <pic:pic xmlns:pic="http://schemas.openxmlformats.org/drawingml/2006/picture">
+                  <pic:nvPicPr>
+                    <pic:cNvPr id="0" name=""/>
+                    <pic:cNvPicPr/>
+                  </pic:nvPicPr>
+                  <pic:blipFill>
+                    <a:blip r:embed="rId7"/>
+                    <a:stretch>
+                      <a:fillRect/>
+                    </a:stretch>
+                  </pic:blipFill>
+                  <pic:spPr>
+                    <a:xfrm>
+                      <a:off x="0" y="0"/>
+                      <a:ext cx="2918541" cy="1570042"/>
+                    </a:xfrm>
+                    <a:prstGeom prst="rect">
+                      <a:avLst/>
+                    </a:prstGeom>
+                  </pic:spPr>
+                </pic:pic>
+              </a:graphicData>
+            </a:graphic>
+          </wp:inline>
+        </w:drawing>
+      </w:r>
+    </w:p>
+    <w:p>
+      <w:pPr>
+        <w:spacing w:after="0" w:line="240" w:lineRule="auto"/>
+        <w:jc w:val="both"/>
+        <w:rPr>
+          <w:sz w:val="16"/>
+          <w:szCs w:val="16"/>
+        </w:rPr>
+      </w:pPr>
+    </w:p>
+    <w:p>
+      <w:pPr>
+        <w:spacing w:after="0" w:line="240" w:lineRule="auto"/>
+        <w:jc w:val="both"/>
+        <w:rPr>
+          <w:b/>
+          <w:sz w:val="16"/>
+          <w:szCs w:val="16"/>
+        </w:rPr>
+      </w:pPr>
+      <w:r>
+        <w:rPr>
+          <w:b/>
+          <w:sz w:val="16"/>
+          <w:szCs w:val="16"/>
+        </w:rPr>
+        <w:t>Kompozycja (</w:t>
+      </w:r>
+      <w:proofErr w:type="spellStart"/>
+      <w:r>
+        <w:rPr>
+          <w:b/>
+          <w:sz w:val="16"/>
+          <w:szCs w:val="16"/>
+        </w:rPr>
+        <w:t>has</w:t>
+      </w:r>
+      <w:proofErr w:type="spellEnd"/>
+      <w:r>
+        <w:rPr>
+          <w:b/>
+          <w:sz w:val="16"/>
+          <w:szCs w:val="16"/>
+        </w:rPr>
+        <w:t>-a):</w:t>
+      </w:r>
+    </w:p>
+    <w:p>
+      <w:pPr>
+        <w:spacing w:after="0" w:line="240" w:lineRule="auto"/>
+        <w:jc w:val="both"/>
+        <w:rPr>
+          <w:sz w:val="16"/>
+          <w:szCs w:val="16"/>
+        </w:rPr>
+      </w:pPr>
+      <w:r>
+        <w:rPr>
+          <w:sz w:val="16"/>
+          <w:szCs w:val="16"/>
+        </w:rPr>
+        <w:t xml:space="preserve">Polega to na tym że jedna klasa posiada obiekt innej klasy jako pole, zamiast rozszerzać tą klasę. Lepsze aby kod pozostawał użyteczny ponieważ zmiany w jednej klasie nie muszą mieć wpływu na drugą. Pozwala kontrolować widoczność obiektów dla innych klas (specyfikatory dostępu). Pozwala to również inicjalizować obiekt na etapie </w:t>
+      </w:r>
+      <w:proofErr w:type="spellStart"/>
+      <w:r>
+        <w:rPr>
+          <w:sz w:val="16"/>
+          <w:szCs w:val="16"/>
+        </w:rPr>
+        <w:t>runtime</w:t>
+      </w:r>
+      <w:proofErr w:type="spellEnd"/>
+      <w:r>
+        <w:rPr>
+          <w:sz w:val="16"/>
+          <w:szCs w:val="16"/>
+        </w:rPr>
+        <w:t xml:space="preserve"> przez co nie zaśmiecamy pamięci. Dobrą praktyką jest korzystanie z kompozycji zamiast dziedziczenia (</w:t>
+      </w:r>
+      <w:proofErr w:type="spellStart"/>
+      <w:r>
+        <w:rPr>
+          <w:sz w:val="16"/>
+          <w:szCs w:val="16"/>
+        </w:rPr>
+        <w:t>is</w:t>
+      </w:r>
+      <w:proofErr w:type="spellEnd"/>
+      <w:r>
+        <w:rPr>
+          <w:sz w:val="16"/>
+          <w:szCs w:val="16"/>
+        </w:rPr>
+        <w:t xml:space="preserve">-a). </w:t>
+      </w:r>
+    </w:p>
+    <w:p>
+      <w:pPr>
+        <w:spacing w:after="0" w:line="240" w:lineRule="auto"/>
+        <w:jc w:val="both"/>
+        <w:rPr>
+          <w:sz w:val="16"/>
+          <w:szCs w:val="16"/>
+        </w:rPr>
+      </w:pPr>
+    </w:p>
+    <w:p>
+      <w:pPr>
+        <w:spacing w:after="0" w:line="240" w:lineRule="auto"/>
+        <w:jc w:val="both"/>
+        <w:rPr>
+          <w:b/>
+          <w:sz w:val="16"/>
+          <w:szCs w:val="16"/>
+        </w:rPr>
+      </w:pPr>
+      <w:r>
+        <w:rPr>
+          <w:b/>
+          <w:sz w:val="16"/>
+          <w:szCs w:val="16"/>
+        </w:rPr>
+        <w:t xml:space="preserve">Dlaczego </w:t>
+      </w:r>
+      <w:proofErr w:type="spellStart"/>
+      <w:r>
+        <w:rPr>
+          <w:b/>
+          <w:sz w:val="16"/>
+          <w:szCs w:val="16"/>
+        </w:rPr>
+        <w:t>has</w:t>
+      </w:r>
+      <w:proofErr w:type="spellEnd"/>
+      <w:r>
+        <w:rPr>
+          <w:b/>
+          <w:sz w:val="16"/>
+          <w:szCs w:val="16"/>
+        </w:rPr>
+        <w:t xml:space="preserve">-a (kompozycja) zamiast </w:t>
+      </w:r>
+      <w:proofErr w:type="spellStart"/>
+      <w:r>
+        <w:rPr>
+          <w:b/>
+          <w:sz w:val="16"/>
+          <w:szCs w:val="16"/>
+        </w:rPr>
+        <w:t>is</w:t>
+      </w:r>
+      <w:proofErr w:type="spellEnd"/>
+      <w:r>
+        <w:rPr>
+          <w:b/>
+          <w:sz w:val="16"/>
+          <w:szCs w:val="16"/>
+        </w:rPr>
+        <w:t>-a (dziedziczenie):</w:t>
+      </w:r>
+    </w:p>
+    <w:p>
+      <w:pPr>
+        <w:spacing w:after="0" w:line="240" w:lineRule="auto"/>
+        <w:jc w:val="both"/>
+        <w:rPr>
+          <w:sz w:val="16"/>
+          <w:szCs w:val="16"/>
+        </w:rPr>
+      </w:pPr>
+      <w:r>
+        <w:rPr>
+          <w:sz w:val="16"/>
+          <w:szCs w:val="16"/>
+        </w:rPr>
+        <w:t>- kompozycja pozwala posiadać metody w klasach o takich samych nazwach bez strachu przed problemami z kompilacją ponieważ kompilator zawsze będzie wiedział której implementacji użyć na podstawie obiektu wywołującego</w:t>
+      </w:r>
+    </w:p>
+    <w:p>
+      <w:pPr>
+        <w:spacing w:after="0" w:line="240" w:lineRule="auto"/>
+        <w:jc w:val="both"/>
+        <w:rPr>
+          <w:sz w:val="16"/>
+          <w:szCs w:val="16"/>
+        </w:rPr>
+      </w:pPr>
+      <w:r>
+        <w:rPr>
+          <w:sz w:val="16"/>
+          <w:szCs w:val="16"/>
+        </w:rPr>
+        <w:t xml:space="preserve">- dziedziczenie odsłania wszystkie metody klasy nadrzędnej. Korzystając z kompozycji możemy kontrolować dostęp do pól i metod przy pomocy specyfikatorów dostępu. </w:t>
+      </w:r>
+    </w:p>
+    <w:p>
+      <w:pPr>
+        <w:spacing w:after="0" w:line="240" w:lineRule="auto"/>
+        <w:jc w:val="both"/>
+        <w:rPr>
+          <w:sz w:val="16"/>
+          <w:szCs w:val="16"/>
+        </w:rPr>
+      </w:pPr>
+      <w:r>
+        <w:rPr>
+          <w:sz w:val="16"/>
+          <w:szCs w:val="16"/>
+        </w:rPr>
+        <w:t xml:space="preserve">- łatwiej testować bo testujemy tylko użyte metody gdy korzystamy z kompozycji. Używając dziedziczenia trzeba testować wszystkie metody klasy super. </w:t>
+      </w:r>
+    </w:p>
+    <w:p>
+      <w:pPr>
+        <w:spacing w:after="0" w:line="240" w:lineRule="auto"/>
+        <w:jc w:val="both"/>
+        <w:rPr>
+          <w:sz w:val="16"/>
+          <w:szCs w:val="16"/>
+        </w:rPr>
+      </w:pPr>
+    </w:p>
+    <w:p>
+      <w:pPr>
+        <w:spacing w:after="0" w:line="240" w:lineRule="auto"/>
+        <w:jc w:val="both"/>
+        <w:rPr>
+          <w:b/>
+          <w:sz w:val="16"/>
+          <w:szCs w:val="16"/>
+        </w:rPr>
+      </w:pPr>
+      <w:r>
+        <w:rPr>
+          <w:b/>
+          <w:sz w:val="16"/>
+          <w:szCs w:val="16"/>
+        </w:rPr>
+        <w:t xml:space="preserve">Spring </w:t>
+      </w:r>
+      <w:proofErr w:type="spellStart"/>
+      <w:r>
+        <w:rPr>
+          <w:b/>
+          <w:sz w:val="16"/>
+          <w:szCs w:val="16"/>
+        </w:rPr>
+        <w:t>WebFlux</w:t>
+      </w:r>
+      <w:proofErr w:type="spellEnd"/>
+      <w:r>
+        <w:rPr>
+          <w:b/>
+          <w:sz w:val="16"/>
+          <w:szCs w:val="16"/>
+        </w:rPr>
+        <w:t>:</w:t>
+      </w:r>
+    </w:p>
+    <w:p>
+      <w:pPr>
+        <w:spacing w:after="0" w:line="240" w:lineRule="auto"/>
+        <w:jc w:val="both"/>
+        <w:rPr>
+          <w:sz w:val="16"/>
+          <w:szCs w:val="16"/>
+        </w:rPr>
+      </w:pPr>
+      <w:r>
+        <w:rPr>
+          <w:sz w:val="16"/>
+          <w:szCs w:val="16"/>
+        </w:rPr>
+        <w:t xml:space="preserve">Od spring 5 – to implementacja pozwalająca na równoległe przetwarzanie danych w przeciwieństwie do spring </w:t>
+      </w:r>
+      <w:proofErr w:type="spellStart"/>
+      <w:r>
+        <w:rPr>
+          <w:sz w:val="16"/>
+          <w:szCs w:val="16"/>
+        </w:rPr>
+        <w:t>mvc</w:t>
+      </w:r>
+      <w:proofErr w:type="spellEnd"/>
+      <w:r>
+        <w:rPr>
+          <w:sz w:val="16"/>
+          <w:szCs w:val="16"/>
+        </w:rPr>
+        <w:t xml:space="preserve">, które działa synchronicznie. Równoległe przetwarzanie danych w połączeniu z brakiem blokad (blokowanie programu związane z przepływem informacji) to tzw. reaktywne programowanie. </w:t>
+      </w:r>
+      <w:proofErr w:type="spellStart"/>
+      <w:r>
+        <w:rPr>
+          <w:sz w:val="16"/>
+          <w:szCs w:val="16"/>
+        </w:rPr>
+        <w:t>WebFlux</w:t>
+      </w:r>
+      <w:proofErr w:type="spellEnd"/>
+      <w:r>
+        <w:rPr>
+          <w:sz w:val="16"/>
+          <w:szCs w:val="16"/>
+        </w:rPr>
+        <w:t xml:space="preserve"> jest oparte na projekcie </w:t>
+      </w:r>
+      <w:proofErr w:type="spellStart"/>
+      <w:r>
+        <w:rPr>
+          <w:sz w:val="16"/>
+          <w:szCs w:val="16"/>
+        </w:rPr>
+        <w:t>Reactor</w:t>
+      </w:r>
+      <w:proofErr w:type="spellEnd"/>
+      <w:r>
+        <w:rPr>
+          <w:sz w:val="16"/>
+          <w:szCs w:val="16"/>
+        </w:rPr>
+        <w:t xml:space="preserve"> Project. </w:t>
+      </w:r>
+      <w:r>
+        <w:rPr>
+          <w:sz w:val="16"/>
+          <w:szCs w:val="16"/>
+        </w:rPr>
+        <w:t xml:space="preserve">Są dwa sposoby implementacji, przy pomocy adnotacji (bardzo podobne do zwykłego spring </w:t>
+      </w:r>
+      <w:proofErr w:type="spellStart"/>
+      <w:r>
+        <w:rPr>
+          <w:sz w:val="16"/>
+          <w:szCs w:val="16"/>
+        </w:rPr>
+        <w:t>mvc</w:t>
+      </w:r>
+      <w:proofErr w:type="spellEnd"/>
+      <w:r>
+        <w:rPr>
+          <w:sz w:val="16"/>
+          <w:szCs w:val="16"/>
+        </w:rPr>
+        <w:t xml:space="preserve">), oraz poprzez konfigurowanie routingów. </w:t>
+      </w:r>
+    </w:p>
+    <w:p>
+      <w:pPr>
+        <w:spacing w:after="0" w:line="240" w:lineRule="auto"/>
+        <w:jc w:val="both"/>
+        <w:rPr>
+          <w:sz w:val="16"/>
+          <w:szCs w:val="16"/>
+        </w:rPr>
+      </w:pPr>
+    </w:p>
+    <w:p>
+      <w:pPr>
+        <w:spacing w:after="0" w:line="240" w:lineRule="auto"/>
+        <w:jc w:val="both"/>
+        <w:rPr>
+          <w:b/>
+          <w:sz w:val="16"/>
+          <w:szCs w:val="16"/>
+        </w:rPr>
+      </w:pPr>
+      <w:proofErr w:type="spellStart"/>
+      <w:r>
+        <w:rPr>
+          <w:b/>
+          <w:sz w:val="16"/>
+          <w:szCs w:val="16"/>
+        </w:rPr>
+        <w:t>Syn</w:t>
+      </w:r>
+      <w:r>
+        <w:rPr>
+          <w:b/>
+          <w:sz w:val="16"/>
+          <w:szCs w:val="16"/>
+        </w:rPr>
+        <w:t>c</w:t>
+      </w:r>
+      <w:r>
+        <w:rPr>
+          <w:b/>
+          <w:sz w:val="16"/>
+          <w:szCs w:val="16"/>
+        </w:rPr>
+        <w:t>hronized</w:t>
+      </w:r>
+      <w:proofErr w:type="spellEnd"/>
+      <w:r>
+        <w:rPr>
+          <w:b/>
+          <w:sz w:val="16"/>
+          <w:szCs w:val="16"/>
+        </w:rPr>
+        <w:t xml:space="preserve">: </w:t>
+      </w:r>
+    </w:p>
+    <w:p>
+      <w:pPr>
+        <w:spacing w:after="0" w:line="240" w:lineRule="auto"/>
+        <w:jc w:val="both"/>
+        <w:rPr>
+          <w:sz w:val="16"/>
+          <w:szCs w:val="16"/>
+        </w:rPr>
+      </w:pPr>
+      <w:r>
+        <w:rPr>
+          <w:sz w:val="16"/>
+          <w:szCs w:val="16"/>
+        </w:rPr>
+        <w:t xml:space="preserve">Słowo kluczowe które pozwala na zarządzanie dostępem do np. metody przez wątki. Używając tego słowa zapewniamy że tylko jeden wątek w danej chwili będzie mógł skorzystać z danego fragmentu programu a pozostałe wątki będą oczekiwać na swoją kolej. </w:t>
+      </w:r>
+    </w:p>
+    <w:p>
+      <w:pPr>
+        <w:spacing w:after="0" w:line="240" w:lineRule="auto"/>
+        <w:jc w:val="both"/>
+        <w:rPr>
+          <w:sz w:val="16"/>
+          <w:szCs w:val="16"/>
+        </w:rPr>
+      </w:pPr>
+    </w:p>
+    <w:p>
+      <w:pPr>
+        <w:spacing w:after="0" w:line="240" w:lineRule="auto"/>
+        <w:jc w:val="both"/>
+        <w:rPr>
+          <w:b/>
+          <w:sz w:val="16"/>
+          <w:szCs w:val="16"/>
+        </w:rPr>
+      </w:pPr>
+      <w:proofErr w:type="spellStart"/>
+      <w:r>
+        <w:rPr>
+          <w:b/>
+          <w:sz w:val="16"/>
+          <w:szCs w:val="16"/>
+        </w:rPr>
+        <w:t>Syn</w:t>
+      </w:r>
+      <w:r>
+        <w:rPr>
+          <w:b/>
+          <w:sz w:val="16"/>
+          <w:szCs w:val="16"/>
+        </w:rPr>
+        <w:t>c</w:t>
+      </w:r>
+      <w:r>
+        <w:rPr>
+          <w:b/>
+          <w:sz w:val="16"/>
+          <w:szCs w:val="16"/>
+        </w:rPr>
+        <w:t>hronized</w:t>
+      </w:r>
+      <w:proofErr w:type="spellEnd"/>
+      <w:r>
+        <w:rPr>
+          <w:b/>
+          <w:sz w:val="16"/>
+          <w:szCs w:val="16"/>
+        </w:rPr>
+        <w:t xml:space="preserve"> na metodach </w:t>
+      </w:r>
+      <w:proofErr w:type="spellStart"/>
+      <w:r>
+        <w:rPr>
+          <w:b/>
+          <w:sz w:val="16"/>
+          <w:szCs w:val="16"/>
+        </w:rPr>
+        <w:t>instacyjnych</w:t>
+      </w:r>
+      <w:proofErr w:type="spellEnd"/>
+      <w:r>
+        <w:rPr>
+          <w:b/>
+          <w:sz w:val="16"/>
+          <w:szCs w:val="16"/>
+        </w:rPr>
+        <w:t>:</w:t>
+      </w:r>
+    </w:p>
+    <w:p>
+      <w:pPr>
+        <w:spacing w:after="0" w:line="240" w:lineRule="auto"/>
+        <w:jc w:val="both"/>
+        <w:rPr>
+          <w:sz w:val="16"/>
+          <w:szCs w:val="16"/>
+        </w:rPr>
+      </w:pPr>
+      <w:r>
+        <w:rPr>
+          <w:sz w:val="16"/>
+          <w:szCs w:val="16"/>
+        </w:rPr>
+        <w:t xml:space="preserve">Powoduje że dana metoda może być wykonywana przez jeden wątek w danej chwili, pozostałe wątki oczekują. Każda instancja klasy posiada swoją metodę synchronizowaną. Oznacza to że jeżeli mamy dwa różne obiekty tej samej klasy to każdy z nich posiada swoją metodę synchronizowaną a więc wątki działające na tych różnych obiektach nie będą się blokować. Sytuacja jest inna gdy dwa wątki odwołają się do tego samego obiektu i tej samej metody, wtedy muszą czekać. </w:t>
+      </w:r>
+    </w:p>
+    <w:p>
+      <w:pPr>
+        <w:spacing w:after="0" w:line="240" w:lineRule="auto"/>
+        <w:jc w:val="both"/>
+        <w:rPr>
+          <w:sz w:val="16"/>
+          <w:szCs w:val="16"/>
+        </w:rPr>
+      </w:pPr>
+      <w:r>
+        <w:rPr>
+          <w:sz w:val="16"/>
+          <w:szCs w:val="16"/>
+        </w:rPr>
+        <w:t xml:space="preserve">public </w:t>
+      </w:r>
+      <w:proofErr w:type="spellStart"/>
+      <w:r>
+        <w:rPr>
+          <w:sz w:val="16"/>
+          <w:szCs w:val="16"/>
+        </w:rPr>
+        <w:t>static</w:t>
+      </w:r>
+      <w:proofErr w:type="spellEnd"/>
+      <w:r>
+        <w:rPr>
+          <w:sz w:val="16"/>
+          <w:szCs w:val="16"/>
+        </w:rPr>
+        <w:t xml:space="preserve"> </w:t>
+      </w:r>
+      <w:proofErr w:type="spellStart"/>
+      <w:r>
+        <w:rPr>
+          <w:sz w:val="16"/>
+          <w:szCs w:val="16"/>
+        </w:rPr>
+        <w:t>synchronized</w:t>
+      </w:r>
+      <w:proofErr w:type="spellEnd"/>
+      <w:r>
+        <w:rPr>
+          <w:sz w:val="16"/>
+          <w:szCs w:val="16"/>
+        </w:rPr>
+        <w:t xml:space="preserve"> </w:t>
+      </w:r>
+      <w:proofErr w:type="spellStart"/>
+      <w:r>
+        <w:rPr>
+          <w:sz w:val="16"/>
+          <w:szCs w:val="16"/>
+        </w:rPr>
+        <w:t>void</w:t>
+      </w:r>
+      <w:proofErr w:type="spellEnd"/>
+      <w:r>
+        <w:rPr>
+          <w:sz w:val="16"/>
+          <w:szCs w:val="16"/>
+        </w:rPr>
+        <w:t xml:space="preserve"> </w:t>
+      </w:r>
+      <w:proofErr w:type="spellStart"/>
+      <w:r>
+        <w:rPr>
+          <w:sz w:val="16"/>
+          <w:szCs w:val="16"/>
+        </w:rPr>
+        <w:t>add</w:t>
+      </w:r>
+      <w:proofErr w:type="spellEnd"/>
+      <w:r>
+        <w:rPr>
+          <w:sz w:val="16"/>
+          <w:szCs w:val="16"/>
+        </w:rPr>
+        <w:t>(</w:t>
+      </w:r>
+      <w:proofErr w:type="spellStart"/>
+      <w:r>
+        <w:rPr>
+          <w:sz w:val="16"/>
+          <w:szCs w:val="16"/>
+        </w:rPr>
+        <w:t>int</w:t>
+      </w:r>
+      <w:proofErr w:type="spellEnd"/>
+      <w:r>
+        <w:rPr>
+          <w:sz w:val="16"/>
+          <w:szCs w:val="16"/>
+        </w:rPr>
+        <w:t xml:space="preserve"> </w:t>
+      </w:r>
+      <w:proofErr w:type="spellStart"/>
+      <w:r>
+        <w:rPr>
+          <w:sz w:val="16"/>
+          <w:szCs w:val="16"/>
+        </w:rPr>
+        <w:t>value</w:t>
+      </w:r>
+      <w:proofErr w:type="spellEnd"/>
+      <w:r>
+        <w:rPr>
+          <w:sz w:val="16"/>
+          <w:szCs w:val="16"/>
+        </w:rPr>
+        <w:t>)</w:t>
+      </w:r>
+    </w:p>
+    <w:p>
+      <w:pPr>
+        <w:spacing w:after="0" w:line="240" w:lineRule="auto"/>
+        <w:jc w:val="both"/>
+        <w:rPr>
+          <w:sz w:val="16"/>
+          <w:szCs w:val="16"/>
+        </w:rPr>
+      </w:pPr>
+    </w:p>
+    <w:p>
+      <w:pPr>
+        <w:spacing w:after="0" w:line="240" w:lineRule="auto"/>
+        <w:jc w:val="both"/>
+        <w:rPr>
+          <w:b/>
+          <w:sz w:val="16"/>
+          <w:szCs w:val="16"/>
+        </w:rPr>
+      </w:pPr>
+      <w:proofErr w:type="spellStart"/>
+      <w:r>
+        <w:rPr>
+          <w:b/>
+          <w:sz w:val="16"/>
+          <w:szCs w:val="16"/>
+        </w:rPr>
+        <w:t>Synchronized</w:t>
+      </w:r>
+      <w:proofErr w:type="spellEnd"/>
+      <w:r>
+        <w:rPr>
+          <w:b/>
+          <w:sz w:val="16"/>
+          <w:szCs w:val="16"/>
+        </w:rPr>
+        <w:t xml:space="preserve"> na metodach statycznych:</w:t>
+      </w:r>
+    </w:p>
+    <w:p>
+      <w:pPr>
+        <w:spacing w:after="0" w:line="240" w:lineRule="auto"/>
+        <w:jc w:val="both"/>
+        <w:rPr>
+          <w:sz w:val="16"/>
+          <w:szCs w:val="16"/>
+        </w:rPr>
+      </w:pPr>
+      <w:r>
+        <w:rPr>
+          <w:sz w:val="16"/>
+          <w:szCs w:val="16"/>
+        </w:rPr>
+        <w:t>W tym przypadku metoda jest synchronizowana dla obiektu klasy. Ponieważ istnieje tylko jeden obiekt klasy w JVM</w:t>
+      </w:r>
+      <w:r>
+        <w:rPr>
+          <w:sz w:val="16"/>
+          <w:szCs w:val="16"/>
+        </w:rPr>
+        <w:t xml:space="preserve"> to metodę synchronizowaną statyczną klasy może w danej chwili używać tylko jeden wątek. </w:t>
+      </w:r>
+    </w:p>
+    <w:p>
+      <w:pPr>
+        <w:spacing w:after="0" w:line="240" w:lineRule="auto"/>
+        <w:jc w:val="both"/>
+        <w:rPr>
+          <w:sz w:val="16"/>
+          <w:szCs w:val="16"/>
+        </w:rPr>
+      </w:pPr>
+      <w:r>
+        <w:rPr>
+          <w:sz w:val="16"/>
+          <w:szCs w:val="16"/>
+        </w:rPr>
+        <w:t xml:space="preserve">public </w:t>
+      </w:r>
+      <w:proofErr w:type="spellStart"/>
+      <w:r>
+        <w:rPr>
+          <w:sz w:val="16"/>
+          <w:szCs w:val="16"/>
+        </w:rPr>
+        <w:t>static</w:t>
+      </w:r>
+      <w:proofErr w:type="spellEnd"/>
+      <w:r>
+        <w:rPr>
+          <w:sz w:val="16"/>
+          <w:szCs w:val="16"/>
+        </w:rPr>
+        <w:t xml:space="preserve"> </w:t>
+      </w:r>
+      <w:proofErr w:type="spellStart"/>
+      <w:r>
+        <w:rPr>
+          <w:sz w:val="16"/>
+          <w:szCs w:val="16"/>
+        </w:rPr>
+        <w:t>synchronized</w:t>
+      </w:r>
+      <w:proofErr w:type="spellEnd"/>
+      <w:r>
+        <w:rPr>
+          <w:sz w:val="16"/>
+          <w:szCs w:val="16"/>
+        </w:rPr>
+        <w:t xml:space="preserve"> </w:t>
+      </w:r>
+      <w:proofErr w:type="spellStart"/>
+      <w:r>
+        <w:rPr>
+          <w:sz w:val="16"/>
+          <w:szCs w:val="16"/>
+        </w:rPr>
+        <w:t>void</w:t>
+      </w:r>
+      <w:proofErr w:type="spellEnd"/>
+      <w:r>
+        <w:rPr>
+          <w:sz w:val="16"/>
+          <w:szCs w:val="16"/>
+        </w:rPr>
+        <w:t xml:space="preserve"> </w:t>
+      </w:r>
+      <w:proofErr w:type="spellStart"/>
+      <w:r>
+        <w:rPr>
+          <w:sz w:val="16"/>
+          <w:szCs w:val="16"/>
+        </w:rPr>
+        <w:t>add</w:t>
+      </w:r>
+      <w:proofErr w:type="spellEnd"/>
+      <w:r>
+        <w:rPr>
+          <w:sz w:val="16"/>
+          <w:szCs w:val="16"/>
+        </w:rPr>
+        <w:t>(</w:t>
+      </w:r>
+      <w:proofErr w:type="spellStart"/>
+      <w:r>
+        <w:rPr>
+          <w:sz w:val="16"/>
+          <w:szCs w:val="16"/>
+        </w:rPr>
+        <w:t>int</w:t>
+      </w:r>
+      <w:proofErr w:type="spellEnd"/>
+      <w:r>
+        <w:rPr>
+          <w:sz w:val="16"/>
+          <w:szCs w:val="16"/>
+        </w:rPr>
+        <w:t xml:space="preserve"> </w:t>
+      </w:r>
+      <w:proofErr w:type="spellStart"/>
+      <w:r>
+        <w:rPr>
+          <w:sz w:val="16"/>
+          <w:szCs w:val="16"/>
+        </w:rPr>
+        <w:t>value</w:t>
+      </w:r>
+      <w:proofErr w:type="spellEnd"/>
+      <w:r>
+        <w:rPr>
+          <w:sz w:val="16"/>
+          <w:szCs w:val="16"/>
+        </w:rPr>
+        <w:t>)</w:t>
+      </w:r>
+    </w:p>
+    <w:p>
+      <w:pPr>
+        <w:spacing w:after="0" w:line="240" w:lineRule="auto"/>
+        <w:jc w:val="both"/>
+        <w:rPr>
+          <w:sz w:val="16"/>
+          <w:szCs w:val="16"/>
+        </w:rPr>
+      </w:pPr>
+    </w:p>
+    <w:p>
+      <w:pPr>
+        <w:spacing w:after="0" w:line="240" w:lineRule="auto"/>
+        <w:jc w:val="both"/>
+        <w:rPr>
+          <w:b/>
+          <w:sz w:val="16"/>
+          <w:szCs w:val="16"/>
+        </w:rPr>
+      </w:pPr>
+      <w:proofErr w:type="spellStart"/>
+      <w:r>
+        <w:rPr>
+          <w:b/>
+          <w:sz w:val="16"/>
+          <w:szCs w:val="16"/>
+        </w:rPr>
+        <w:t>Synchronized</w:t>
+      </w:r>
+      <w:proofErr w:type="spellEnd"/>
+      <w:r>
+        <w:rPr>
+          <w:b/>
+          <w:sz w:val="16"/>
+          <w:szCs w:val="16"/>
+        </w:rPr>
+        <w:t xml:space="preserve"> na blokach:</w:t>
+      </w:r>
+    </w:p>
+    <w:p>
+      <w:pPr>
+        <w:spacing w:after="0" w:line="240" w:lineRule="auto"/>
+        <w:jc w:val="both"/>
+        <w:rPr>
+          <w:sz w:val="16"/>
+          <w:szCs w:val="16"/>
+        </w:rPr>
+      </w:pPr>
+      <w:r>
+        <w:rPr>
+          <w:sz w:val="16"/>
+          <w:szCs w:val="16"/>
+        </w:rPr>
+        <w:t>Nie zawsze cała metoda musi być synchronizowana. W takiej sytuacji można korzystać z synchronizowania bloków. Przykład kodu:</w:t>
+      </w:r>
+    </w:p>
+    <w:p>
+      <w:pPr>
+        <w:spacing w:after="0" w:line="240" w:lineRule="auto"/>
+        <w:jc w:val="both"/>
+        <w:rPr>
+          <w:sz w:val="16"/>
+          <w:szCs w:val="16"/>
+        </w:rPr>
+      </w:pPr>
+      <w:r>
+        <w:rPr>
+          <w:sz w:val="16"/>
+          <w:szCs w:val="16"/>
+        </w:rPr>
+        <w:t xml:space="preserve">public </w:t>
+      </w:r>
+      <w:proofErr w:type="spellStart"/>
+      <w:r>
+        <w:rPr>
+          <w:sz w:val="16"/>
+          <w:szCs w:val="16"/>
+        </w:rPr>
+        <w:t>void</w:t>
+      </w:r>
+      <w:proofErr w:type="spellEnd"/>
+      <w:r>
+        <w:rPr>
+          <w:sz w:val="16"/>
+          <w:szCs w:val="16"/>
+        </w:rPr>
+        <w:t xml:space="preserve"> </w:t>
+      </w:r>
+      <w:proofErr w:type="spellStart"/>
+      <w:r>
+        <w:rPr>
+          <w:sz w:val="16"/>
+          <w:szCs w:val="16"/>
+        </w:rPr>
+        <w:t>add</w:t>
+      </w:r>
+      <w:proofErr w:type="spellEnd"/>
+      <w:r>
+        <w:rPr>
+          <w:sz w:val="16"/>
+          <w:szCs w:val="16"/>
+        </w:rPr>
+        <w:t>(</w:t>
+      </w:r>
+      <w:proofErr w:type="spellStart"/>
+      <w:r>
+        <w:rPr>
+          <w:sz w:val="16"/>
+          <w:szCs w:val="16"/>
+        </w:rPr>
+        <w:t>int</w:t>
+      </w:r>
+      <w:proofErr w:type="spellEnd"/>
+      <w:r>
+        <w:rPr>
+          <w:sz w:val="16"/>
+          <w:szCs w:val="16"/>
+        </w:rPr>
+        <w:t xml:space="preserve"> </w:t>
+      </w:r>
+      <w:proofErr w:type="spellStart"/>
+      <w:r>
+        <w:rPr>
+          <w:sz w:val="16"/>
+          <w:szCs w:val="16"/>
+        </w:rPr>
+        <w:t>value</w:t>
+      </w:r>
+      <w:proofErr w:type="spellEnd"/>
+      <w:r>
+        <w:rPr>
+          <w:sz w:val="16"/>
+          <w:szCs w:val="16"/>
+        </w:rPr>
+        <w:t>){</w:t>
+      </w:r>
+    </w:p>
+    <w:p>
+      <w:pPr>
+        <w:spacing w:after="0" w:line="240" w:lineRule="auto"/>
+        <w:jc w:val="both"/>
+        <w:rPr>
+          <w:sz w:val="16"/>
+          <w:szCs w:val="16"/>
+        </w:rPr>
+      </w:pPr>
+    </w:p>
+    <w:p>
+      <w:pPr>
+        <w:spacing w:after="0" w:line="240" w:lineRule="auto"/>
+        <w:jc w:val="both"/>
+        <w:rPr>
+          <w:sz w:val="16"/>
+          <w:szCs w:val="16"/>
+        </w:rPr>
+      </w:pPr>
+      <w:r>
+        <w:rPr>
+          <w:sz w:val="16"/>
+          <w:szCs w:val="16"/>
+        </w:rPr>
+        <w:t xml:space="preserve">    </w:t>
+      </w:r>
+      <w:proofErr w:type="spellStart"/>
+      <w:r>
+        <w:rPr>
+          <w:sz w:val="16"/>
+          <w:szCs w:val="16"/>
+        </w:rPr>
+        <w:t>synchronized</w:t>
+      </w:r>
+      <w:proofErr w:type="spellEnd"/>
+      <w:r>
+        <w:rPr>
+          <w:sz w:val="16"/>
+          <w:szCs w:val="16"/>
+        </w:rPr>
+        <w:t>(</w:t>
+      </w:r>
+      <w:proofErr w:type="spellStart"/>
+      <w:r>
+        <w:rPr>
+          <w:sz w:val="16"/>
+          <w:szCs w:val="16"/>
+        </w:rPr>
+        <w:t>this</w:t>
+      </w:r>
+      <w:proofErr w:type="spellEnd"/>
+      <w:r>
+        <w:rPr>
+          <w:sz w:val="16"/>
+          <w:szCs w:val="16"/>
+        </w:rPr>
+        <w:t>){</w:t>
+      </w:r>
+    </w:p>
+    <w:p>
+      <w:pPr>
+        <w:spacing w:after="0" w:line="240" w:lineRule="auto"/>
+        <w:jc w:val="both"/>
+        <w:rPr>
+          <w:sz w:val="16"/>
+          <w:szCs w:val="16"/>
+        </w:rPr>
+      </w:pPr>
+      <w:r>
+        <w:rPr>
+          <w:sz w:val="16"/>
+          <w:szCs w:val="16"/>
+        </w:rPr>
+        <w:t xml:space="preserve">       </w:t>
+      </w:r>
+      <w:proofErr w:type="spellStart"/>
+      <w:r>
+        <w:rPr>
+          <w:sz w:val="16"/>
+          <w:szCs w:val="16"/>
+        </w:rPr>
+        <w:t>this.count</w:t>
+      </w:r>
+      <w:proofErr w:type="spellEnd"/>
+      <w:r>
+        <w:rPr>
+          <w:sz w:val="16"/>
+          <w:szCs w:val="16"/>
+        </w:rPr>
+        <w:t xml:space="preserve"> += </w:t>
+      </w:r>
+      <w:proofErr w:type="spellStart"/>
+      <w:r>
+        <w:rPr>
+          <w:sz w:val="16"/>
+          <w:szCs w:val="16"/>
+        </w:rPr>
+        <w:t>value</w:t>
+      </w:r>
+      <w:proofErr w:type="spellEnd"/>
+      <w:r>
+        <w:rPr>
+          <w:sz w:val="16"/>
+          <w:szCs w:val="16"/>
+        </w:rPr>
+        <w:t xml:space="preserve">;   </w:t>
+      </w:r>
+    </w:p>
+    <w:p>
+      <w:pPr>
+        <w:spacing w:after="0" w:line="240" w:lineRule="auto"/>
+        <w:jc w:val="both"/>
+        <w:rPr>
+          <w:sz w:val="16"/>
+          <w:szCs w:val="16"/>
+        </w:rPr>
+      </w:pPr>
+      <w:r>
+        <w:rPr>
+          <w:sz w:val="16"/>
+          <w:szCs w:val="16"/>
+        </w:rPr>
+        <w:t xml:space="preserve">    }</w:t>
+      </w:r>
+    </w:p>
+    <w:p>
+      <w:pPr>
+        <w:spacing w:after="0" w:line="240" w:lineRule="auto"/>
+        <w:jc w:val="both"/>
+        <w:rPr>
+          <w:sz w:val="16"/>
+          <w:szCs w:val="16"/>
+        </w:rPr>
+      </w:pPr>
+      <w:r>
+        <w:rPr>
+          <w:sz w:val="16"/>
+          <w:szCs w:val="16"/>
+        </w:rPr>
+        <w:t xml:space="preserve">  }</w:t>
+      </w:r>
+    </w:p>
+    <w:p>
+      <w:pPr>
+        <w:spacing w:after="0" w:line="240" w:lineRule="auto"/>
+        <w:jc w:val="both"/>
+        <w:rPr>
+          <w:sz w:val="16"/>
+          <w:szCs w:val="16"/>
+        </w:rPr>
+      </w:pPr>
+      <w:r>
+        <w:rPr>
+          <w:sz w:val="16"/>
+          <w:szCs w:val="16"/>
+        </w:rPr>
+        <w:t xml:space="preserve">Do bloku trzeba podać obiekt którego ma dotyczyć synchronizacja. Obiekt ten nazywany jest monitorem. W tym przypadku </w:t>
+      </w:r>
+      <w:proofErr w:type="spellStart"/>
+      <w:r>
+        <w:rPr>
+          <w:sz w:val="16"/>
+          <w:szCs w:val="16"/>
+        </w:rPr>
+        <w:t>this</w:t>
+      </w:r>
+      <w:proofErr w:type="spellEnd"/>
+      <w:r>
+        <w:rPr>
+          <w:sz w:val="16"/>
+          <w:szCs w:val="16"/>
+        </w:rPr>
+        <w:t xml:space="preserve"> wskazuje na aktualny obiekt korzystający z metody. W przypadku metody statycznej należało by podać nazwę klasy np. </w:t>
+      </w:r>
+      <w:proofErr w:type="spellStart"/>
+      <w:r>
+        <w:rPr>
+          <w:sz w:val="16"/>
+          <w:szCs w:val="16"/>
+        </w:rPr>
+        <w:t>Testowa.clas</w:t>
+      </w:r>
+      <w:proofErr w:type="spellEnd"/>
+      <w:r>
+        <w:rPr>
+          <w:sz w:val="16"/>
+          <w:szCs w:val="16"/>
+        </w:rPr>
+        <w:t xml:space="preserve"> ale również tam może być podany dowolny obiekt. </w:t>
+      </w:r>
+      <w:r>
+        <w:rPr>
+          <w:sz w:val="16"/>
+          <w:szCs w:val="16"/>
+        </w:rPr>
+        <w:t>Kod będzie synchronizowany na obiekcie monitora.</w:t>
+      </w:r>
+    </w:p>
+    <w:p>
+      <w:pPr>
+        <w:spacing w:after="0" w:line="240" w:lineRule="auto"/>
+        <w:jc w:val="both"/>
+        <w:rPr>
+          <w:sz w:val="16"/>
+          <w:szCs w:val="16"/>
+        </w:rPr>
+      </w:pPr>
+    </w:p>
+    <w:p>
+      <w:pPr>
+        <w:spacing w:after="0" w:line="240" w:lineRule="auto"/>
+        <w:jc w:val="both"/>
+        <w:rPr>
+          <w:b/>
+          <w:sz w:val="16"/>
+          <w:szCs w:val="16"/>
+        </w:rPr>
+      </w:pPr>
+      <w:proofErr w:type="spellStart"/>
+      <w:r>
+        <w:rPr>
+          <w:b/>
+          <w:sz w:val="16"/>
+          <w:szCs w:val="16"/>
+        </w:rPr>
+        <w:t>Synchronized</w:t>
+      </w:r>
+      <w:proofErr w:type="spellEnd"/>
+      <w:r>
+        <w:rPr>
+          <w:b/>
+          <w:sz w:val="16"/>
+          <w:szCs w:val="16"/>
+        </w:rPr>
+        <w:t xml:space="preserve"> podsumowanie</w:t>
+      </w:r>
+      <w:r>
+        <w:rPr>
+          <w:b/>
+          <w:sz w:val="16"/>
+          <w:szCs w:val="16"/>
+        </w:rPr>
+        <w:t>:</w:t>
+      </w:r>
+    </w:p>
+    <w:p>
+      <w:pPr>
+        <w:spacing w:after="0" w:line="240" w:lineRule="auto"/>
+        <w:jc w:val="both"/>
+        <w:rPr>
+          <w:sz w:val="16"/>
+          <w:szCs w:val="16"/>
+        </w:rPr>
+      </w:pPr>
+      <w:r>
+        <w:rPr>
+          <w:sz w:val="16"/>
+          <w:szCs w:val="16"/>
+        </w:rPr>
+        <w:t xml:space="preserve">- może być używane tylko na metodach i blokach kodu. </w:t>
+      </w:r>
+    </w:p>
+    <w:p>
+      <w:pPr>
+        <w:spacing w:after="0" w:line="240" w:lineRule="auto"/>
+        <w:jc w:val="both"/>
+        <w:rPr>
+          <w:sz w:val="16"/>
+          <w:szCs w:val="16"/>
+        </w:rPr>
+      </w:pPr>
+      <w:r>
+        <w:rPr>
+          <w:sz w:val="16"/>
+          <w:szCs w:val="16"/>
+        </w:rPr>
+        <w:t xml:space="preserve">- </w:t>
+      </w:r>
+      <w:proofErr w:type="spellStart"/>
+      <w:r>
+        <w:rPr>
+          <w:sz w:val="16"/>
+          <w:szCs w:val="16"/>
+        </w:rPr>
+        <w:t>synchronized</w:t>
+      </w:r>
+      <w:proofErr w:type="spellEnd"/>
+      <w:r>
+        <w:rPr>
+          <w:sz w:val="16"/>
+          <w:szCs w:val="16"/>
+        </w:rPr>
+        <w:t xml:space="preserve"> nie można używać na klasach.</w:t>
+      </w:r>
+    </w:p>
+    <w:p>
+      <w:pPr>
+        <w:spacing w:after="0" w:line="240" w:lineRule="auto"/>
+        <w:jc w:val="both"/>
+        <w:rPr>
+          <w:sz w:val="16"/>
+          <w:szCs w:val="16"/>
+        </w:rPr>
+      </w:pPr>
+      <w:r>
+        <w:rPr>
+          <w:sz w:val="16"/>
+          <w:szCs w:val="16"/>
+        </w:rPr>
+        <w:t xml:space="preserve">- na konstruktorze nie można używać </w:t>
+      </w:r>
+      <w:proofErr w:type="spellStart"/>
+      <w:r>
+        <w:rPr>
+          <w:sz w:val="16"/>
+          <w:szCs w:val="16"/>
+        </w:rPr>
+        <w:t>synchronized</w:t>
+      </w:r>
+      <w:proofErr w:type="spellEnd"/>
+      <w:r>
+        <w:rPr>
+          <w:sz w:val="16"/>
+          <w:szCs w:val="16"/>
+        </w:rPr>
+        <w:t xml:space="preserve"> – nie ma to sensu ponieważ tylko wątek </w:t>
+      </w:r>
+      <w:r>
+        <w:rPr>
+          <w:sz w:val="16"/>
+          <w:szCs w:val="16"/>
+        </w:rPr>
+        <w:t xml:space="preserve">który tworzy obiekt ma dostęp do konstruktora wiec nie ma szans na konflikty. </w:t>
+      </w:r>
+      <w:r>
+        <w:rPr>
+          <w:sz w:val="16"/>
+          <w:szCs w:val="16"/>
+        </w:rPr>
+        <w:t xml:space="preserve"> </w:t>
+      </w:r>
+    </w:p>
+    <w:p>
+      <w:pPr>
+        <w:spacing w:after="0" w:line="240" w:lineRule="auto"/>
+        <w:jc w:val="both"/>
+        <w:rPr>
+          <w:sz w:val="16"/>
+          <w:szCs w:val="16"/>
+        </w:rPr>
+      </w:pPr>
+      <w:r>
+        <w:rPr>
+          <w:sz w:val="16"/>
+          <w:szCs w:val="16"/>
+        </w:rPr>
+        <w:t xml:space="preserve">- na polach </w:t>
+      </w:r>
+      <w:proofErr w:type="spellStart"/>
+      <w:r>
+        <w:rPr>
+          <w:sz w:val="16"/>
+          <w:szCs w:val="16"/>
+        </w:rPr>
+        <w:t>final</w:t>
+      </w:r>
+      <w:proofErr w:type="spellEnd"/>
+      <w:r>
+        <w:rPr>
+          <w:sz w:val="16"/>
+          <w:szCs w:val="16"/>
+        </w:rPr>
+        <w:t xml:space="preserve"> nie można stosować </w:t>
+      </w:r>
+      <w:proofErr w:type="spellStart"/>
+      <w:r>
+        <w:rPr>
+          <w:sz w:val="16"/>
+          <w:szCs w:val="16"/>
+        </w:rPr>
+        <w:t>synchronized</w:t>
+      </w:r>
+      <w:proofErr w:type="spellEnd"/>
+      <w:r>
+        <w:rPr>
+          <w:sz w:val="16"/>
+          <w:szCs w:val="16"/>
+        </w:rPr>
+        <w:t xml:space="preserve"> ponieważ nie mogą one być modyfikowane po utworzeniu i inicjalizacji. Zresztą kompilator rzuca błędy</w:t>
+      </w:r>
+    </w:p>
+    <w:p>
+      <w:pPr>
+        <w:spacing w:after="0" w:line="240" w:lineRule="auto"/>
+        <w:jc w:val="both"/>
+        <w:rPr>
+          <w:sz w:val="16"/>
+          <w:szCs w:val="16"/>
+        </w:rPr>
+      </w:pPr>
+      <w:r>
+        <w:rPr>
+          <w:sz w:val="16"/>
+          <w:szCs w:val="16"/>
+        </w:rPr>
+        <w:t xml:space="preserve">- nie stosować zagnieżdżeń w </w:t>
+      </w:r>
+      <w:proofErr w:type="spellStart"/>
+      <w:r>
+        <w:rPr>
+          <w:sz w:val="16"/>
+          <w:szCs w:val="16"/>
+        </w:rPr>
+        <w:t>synchronized</w:t>
+      </w:r>
+      <w:proofErr w:type="spellEnd"/>
+      <w:r>
+        <w:rPr>
+          <w:sz w:val="16"/>
+          <w:szCs w:val="16"/>
+        </w:rPr>
+        <w:t xml:space="preserve">!! – może to doprowadzić do </w:t>
+      </w:r>
+      <w:proofErr w:type="spellStart"/>
+      <w:r>
+        <w:rPr>
+          <w:sz w:val="16"/>
+          <w:szCs w:val="16"/>
+        </w:rPr>
+        <w:t>deadlocka</w:t>
+      </w:r>
+      <w:proofErr w:type="spellEnd"/>
+      <w:r>
+        <w:rPr>
+          <w:sz w:val="16"/>
+          <w:szCs w:val="16"/>
+        </w:rPr>
+        <w:t xml:space="preserve"> – czyli dwa lub więcej wątki są zablokowane oczekując na siebie w nieskończoność. </w:t>
+      </w:r>
+    </w:p>
+    <w:p>
+      <w:pPr>
+        <w:spacing w:after="0" w:line="240" w:lineRule="auto"/>
+        <w:jc w:val="both"/>
+        <w:rPr>
+          <w:sz w:val="16"/>
+          <w:szCs w:val="16"/>
+        </w:rPr>
+      </w:pPr>
+    </w:p>
+    <w:p>
+      <w:pPr>
+        <w:spacing w:after="0" w:line="240" w:lineRule="auto"/>
+        <w:jc w:val="both"/>
+        <w:rPr>
+          <w:b/>
+          <w:sz w:val="16"/>
+          <w:szCs w:val="16"/>
+        </w:rPr>
+      </w:pPr>
+      <w:r>
+        <w:rPr>
+          <w:b/>
+          <w:sz w:val="16"/>
+          <w:szCs w:val="16"/>
+        </w:rPr>
+        <w:lastRenderedPageBreak/>
+        <w:t>Czy klasa dziedzicząca po abstrakcyjnej ma konstruktor domyślny:</w:t>
+      </w:r>
+    </w:p>
+    <w:p>
+      <w:pPr>
+        <w:spacing w:after="0" w:line="240" w:lineRule="auto"/>
+        <w:jc w:val="both"/>
+        <w:rPr>
+          <w:sz w:val="16"/>
+          <w:szCs w:val="16"/>
+        </w:rPr>
+      </w:pPr>
+      <w:r>
+        <w:rPr>
+          <w:sz w:val="16"/>
+          <w:szCs w:val="16"/>
+        </w:rPr>
+        <w:t>- tak jeśli klasa abstrakcyjna posiada taki konstruktor.</w:t>
+      </w:r>
+    </w:p>
+    <w:p>
+      <w:pPr>
+        <w:spacing w:after="0" w:line="240" w:lineRule="auto"/>
+        <w:jc w:val="both"/>
+        <w:rPr>
+          <w:sz w:val="16"/>
+          <w:szCs w:val="16"/>
+        </w:rPr>
+      </w:pPr>
+      <w:r>
+        <w:rPr>
+          <w:sz w:val="16"/>
+          <w:szCs w:val="16"/>
+        </w:rPr>
+        <w:t xml:space="preserve">- klasa dziedzicząca po abstrakcyjnej może mieć tylko takie </w:t>
+      </w:r>
+      <w:proofErr w:type="spellStart"/>
+      <w:r>
+        <w:rPr>
+          <w:sz w:val="16"/>
+          <w:szCs w:val="16"/>
+        </w:rPr>
+        <w:t>konstruktory</w:t>
+      </w:r>
+      <w:proofErr w:type="spellEnd"/>
+      <w:r>
+        <w:rPr>
+          <w:sz w:val="16"/>
+          <w:szCs w:val="16"/>
+        </w:rPr>
+        <w:t xml:space="preserve"> jakie ma klasa abstrakcyjna</w:t>
+      </w:r>
+      <w:r>
+        <w:rPr>
+          <w:sz w:val="16"/>
+          <w:szCs w:val="16"/>
+        </w:rPr>
+        <w:t xml:space="preserve"> (JEŻELI KLASA ABSTRAKCYJNA NIE MA KONSTRUKTORA DOMYŚLENGO)</w:t>
+      </w:r>
+    </w:p>
+    <w:p>
+      <w:pPr>
+        <w:spacing w:after="0" w:line="240" w:lineRule="auto"/>
+        <w:jc w:val="both"/>
+        <w:rPr>
+          <w:sz w:val="16"/>
+          <w:szCs w:val="16"/>
+        </w:rPr>
+      </w:pPr>
+      <w:r>
+        <w:rPr>
+          <w:sz w:val="16"/>
+          <w:szCs w:val="16"/>
+        </w:rPr>
+        <w:t xml:space="preserve">- klasa dziedzicząca po abstrakcyjnej może mieć inne </w:t>
+      </w:r>
+      <w:proofErr w:type="spellStart"/>
+      <w:r>
+        <w:rPr>
+          <w:sz w:val="16"/>
+          <w:szCs w:val="16"/>
+        </w:rPr>
+        <w:t>konstruktory</w:t>
+      </w:r>
+      <w:proofErr w:type="spellEnd"/>
+      <w:r>
+        <w:rPr>
+          <w:sz w:val="16"/>
+          <w:szCs w:val="16"/>
+        </w:rPr>
+        <w:t xml:space="preserve"> jeżeli abstrakcyjna posiada konstruktor domyślny</w:t>
+      </w:r>
+    </w:p>
+    <w:p>
+      <w:pPr>
+        <w:spacing w:after="0" w:line="240" w:lineRule="auto"/>
+        <w:jc w:val="both"/>
+        <w:rPr>
+          <w:sz w:val="16"/>
+          <w:szCs w:val="16"/>
+        </w:rPr>
+      </w:pPr>
+      <w:r>
+        <w:rPr>
+          <w:sz w:val="16"/>
+          <w:szCs w:val="16"/>
+        </w:rPr>
+        <w:t xml:space="preserve">- </w:t>
+      </w:r>
+      <w:r>
+        <w:rPr>
+          <w:color w:val="FF0000"/>
+          <w:sz w:val="16"/>
+          <w:szCs w:val="16"/>
+        </w:rPr>
+        <w:t>pamiętać trzeba że konstruktora domyślnego nie ma jeżeli zdefiniujemy jakikolwiek konstruktor jawnie</w:t>
+      </w:r>
+      <w:r>
+        <w:rPr>
+          <w:sz w:val="16"/>
+          <w:szCs w:val="16"/>
+        </w:rPr>
+        <w:t xml:space="preserve">. </w:t>
+      </w:r>
+    </w:p>
+    <w:p>
+      <w:pPr>
+        <w:spacing w:after="0" w:line="240" w:lineRule="auto"/>
+        <w:jc w:val="both"/>
+        <w:rPr>
+          <w:sz w:val="16"/>
+          <w:szCs w:val="16"/>
+        </w:rPr>
+      </w:pPr>
+    </w:p>
+    <w:p>
+      <w:pPr>
+        <w:spacing w:after="0" w:line="240" w:lineRule="auto"/>
+        <w:jc w:val="both"/>
+        <w:rPr>
+          <w:sz w:val="16"/>
+          <w:szCs w:val="16"/>
+        </w:rPr>
+      </w:pPr>
+    </w:p>
+    <w:p>
+      <w:pPr>
+        <w:spacing w:after="0" w:line="240" w:lineRule="auto"/>
+        <w:jc w:val="both"/>
+        <w:rPr>
+          <w:sz w:val="16"/>
+          <w:szCs w:val="16"/>
+        </w:rPr>
+      </w:pPr>
+    </w:p>
+    <w:p>
+      <w:pPr>
+        <w:spacing w:after="0" w:line="240" w:lineRule="auto"/>
+        <w:jc w:val="both"/>
+        <w:rPr>
+          <w:sz w:val="16"/>
+          <w:szCs w:val="16"/>
+        </w:rPr>
+      </w:pPr>
+      <w:r>
+        <w:rPr>
+          <w:noProof/>
+          <w:lang w:eastAsia="pl-PL"/>
+        </w:rPr>
+        <w:drawing>
+          <wp:inline distT="0" distB="0" distL="0" distR="0" wp14:anchorId="4BE56242" wp14:editId="39F762FB">
+            <wp:extent cx="2800802" cy="1578634"/>
+            <wp:effectExtent l="0" t="0" r="0" b="2540"/>
+            <wp:docPr id="3" name="Obraz 3"/>
             <wp:cNvGraphicFramePr>
               <a:graphicFrameLocks xmlns:a="http://schemas.openxmlformats.org/drawingml/2006/main" noChangeAspect="1"/>
             </wp:cNvGraphicFramePr>
@@ -1721,7 +3329,7 @@
                   <pic:spPr>
                     <a:xfrm>
                       <a:off x="0" y="0"/>
-                      <a:ext cx="2918541" cy="1570042"/>
+                      <a:ext cx="2801370" cy="1578954"/>
                     </a:xfrm>
                     <a:prstGeom prst="rect">
                       <a:avLst/>
@@ -1743,1423 +3351,16 @@
           <w:szCs w:val="16"/>
         </w:rPr>
       </w:pPr>
-    </w:p>
-    <w:p>
-      <w:pPr>
-        <w:spacing w:after="0" w:line="240" w:lineRule="auto"/>
-        <w:jc w:val="both"/>
-        <w:rPr>
-          <w:b/>
-          <w:sz w:val="16"/>
-          <w:szCs w:val="16"/>
-        </w:rPr>
-      </w:pPr>
-      <w:r>
-        <w:rPr>
-          <w:b/>
-          <w:sz w:val="16"/>
-          <w:szCs w:val="16"/>
-        </w:rPr>
-        <w:t>Kompozycja (</w:t>
-      </w:r>
-      <w:proofErr w:type="spellStart"/>
-      <w:r>
-        <w:rPr>
-          <w:b/>
-          <w:sz w:val="16"/>
-          <w:szCs w:val="16"/>
-        </w:rPr>
-        <w:t>has</w:t>
-      </w:r>
-      <w:proofErr w:type="spellEnd"/>
-      <w:r>
-        <w:rPr>
-          <w:b/>
-          <w:sz w:val="16"/>
-          <w:szCs w:val="16"/>
-        </w:rPr>
-        <w:t>-a):</w:t>
-      </w:r>
-    </w:p>
-    <w:p>
-      <w:pPr>
-        <w:spacing w:after="0" w:line="240" w:lineRule="auto"/>
-        <w:jc w:val="both"/>
-        <w:rPr>
-          <w:sz w:val="16"/>
-          <w:szCs w:val="16"/>
-        </w:rPr>
-      </w:pPr>
-      <w:r>
-        <w:rPr>
-          <w:sz w:val="16"/>
-          <w:szCs w:val="16"/>
-        </w:rPr>
-        <w:t xml:space="preserve">Polega to na tym że jedna klasa posiada obiekt innej klasy jako pole, zamiast rozszerzać tą klasę. Lepsze aby kod pozostawał użyteczny ponieważ zmiany w jednej klasie nie muszą mieć wpływu na drugą. Pozwala kontrolować widoczność obiektów dla innych klas (specyfikatory dostępu). Pozwala to również inicjalizować obiekt na etapie </w:t>
-      </w:r>
-      <w:proofErr w:type="spellStart"/>
-      <w:r>
-        <w:rPr>
-          <w:sz w:val="16"/>
-          <w:szCs w:val="16"/>
-        </w:rPr>
-        <w:t>runtime</w:t>
-      </w:r>
-      <w:proofErr w:type="spellEnd"/>
-      <w:r>
-        <w:rPr>
-          <w:sz w:val="16"/>
-          <w:szCs w:val="16"/>
-        </w:rPr>
-        <w:t xml:space="preserve"> przez co nie zaśmiecamy pamięci. Dobrą praktyką jest korzystanie z kompozycji zamiast dziedziczenia (</w:t>
-      </w:r>
-      <w:proofErr w:type="spellStart"/>
-      <w:r>
-        <w:rPr>
-          <w:sz w:val="16"/>
-          <w:szCs w:val="16"/>
-        </w:rPr>
-        <w:t>is</w:t>
-      </w:r>
-      <w:proofErr w:type="spellEnd"/>
-      <w:r>
-        <w:rPr>
-          <w:sz w:val="16"/>
-          <w:szCs w:val="16"/>
-        </w:rPr>
-        <w:t xml:space="preserve">-a). </w:t>
-      </w:r>
-    </w:p>
-    <w:p>
-      <w:pPr>
-        <w:spacing w:after="0" w:line="240" w:lineRule="auto"/>
-        <w:jc w:val="both"/>
-        <w:rPr>
-          <w:sz w:val="16"/>
-          <w:szCs w:val="16"/>
-        </w:rPr>
-      </w:pPr>
-    </w:p>
-    <w:p>
-      <w:pPr>
-        <w:spacing w:after="0" w:line="240" w:lineRule="auto"/>
-        <w:jc w:val="both"/>
-        <w:rPr>
-          <w:b/>
-          <w:sz w:val="16"/>
-          <w:szCs w:val="16"/>
-        </w:rPr>
-      </w:pPr>
-      <w:r>
-        <w:rPr>
-          <w:b/>
-          <w:sz w:val="16"/>
-          <w:szCs w:val="16"/>
-        </w:rPr>
-        <w:t xml:space="preserve">Dlaczego </w:t>
-      </w:r>
-      <w:proofErr w:type="spellStart"/>
-      <w:r>
-        <w:rPr>
-          <w:b/>
-          <w:sz w:val="16"/>
-          <w:szCs w:val="16"/>
-        </w:rPr>
-        <w:t>has</w:t>
-      </w:r>
-      <w:proofErr w:type="spellEnd"/>
-      <w:r>
-        <w:rPr>
-          <w:b/>
-          <w:sz w:val="16"/>
-          <w:szCs w:val="16"/>
-        </w:rPr>
-        <w:t xml:space="preserve">-a (kompozycja) zamiast </w:t>
-      </w:r>
-      <w:proofErr w:type="spellStart"/>
-      <w:r>
-        <w:rPr>
-          <w:b/>
-          <w:sz w:val="16"/>
-          <w:szCs w:val="16"/>
-        </w:rPr>
-        <w:t>is</w:t>
-      </w:r>
-      <w:proofErr w:type="spellEnd"/>
-      <w:r>
-        <w:rPr>
-          <w:b/>
-          <w:sz w:val="16"/>
-          <w:szCs w:val="16"/>
-        </w:rPr>
-        <w:t>-a (dziedziczenie):</w:t>
-      </w:r>
-    </w:p>
-    <w:p>
-      <w:pPr>
-        <w:spacing w:after="0" w:line="240" w:lineRule="auto"/>
-        <w:jc w:val="both"/>
-        <w:rPr>
-          <w:sz w:val="16"/>
-          <w:szCs w:val="16"/>
-        </w:rPr>
-      </w:pPr>
-      <w:r>
-        <w:rPr>
-          <w:sz w:val="16"/>
-          <w:szCs w:val="16"/>
-        </w:rPr>
-        <w:t>- kompozycja pozwala posiadać metody w klasach o takich samych nazwach bez strachu przed problemami z kompilacją ponieważ kompilator zawsze będzie wiedział której implementacji użyć na podstawie obiektu wywołującego</w:t>
-      </w:r>
-    </w:p>
-    <w:p>
-      <w:pPr>
-        <w:spacing w:after="0" w:line="240" w:lineRule="auto"/>
-        <w:jc w:val="both"/>
-        <w:rPr>
-          <w:sz w:val="16"/>
-          <w:szCs w:val="16"/>
-        </w:rPr>
-      </w:pPr>
-      <w:r>
-        <w:rPr>
-          <w:sz w:val="16"/>
-          <w:szCs w:val="16"/>
-        </w:rPr>
-        <w:t xml:space="preserve">- dziedziczenie odsłania wszystkie metody klasy nadrzędnej. Korzystając z kompozycji możemy kontrolować dostęp do pól i metod przy pomocy specyfikatorów dostępu. </w:t>
-      </w:r>
-    </w:p>
-    <w:p>
-      <w:pPr>
-        <w:spacing w:after="0" w:line="240" w:lineRule="auto"/>
-        <w:jc w:val="both"/>
-        <w:rPr>
-          <w:sz w:val="16"/>
-          <w:szCs w:val="16"/>
-        </w:rPr>
-      </w:pPr>
-      <w:r>
-        <w:rPr>
-          <w:sz w:val="16"/>
-          <w:szCs w:val="16"/>
-        </w:rPr>
-        <w:t xml:space="preserve">- łatwiej testować bo testujemy tylko użyte metody gdy korzystamy z kompozycji. Używając dziedziczenia trzeba testować wszystkie metody klasy super. </w:t>
-      </w:r>
-    </w:p>
-    <w:p>
-      <w:pPr>
-        <w:spacing w:after="0" w:line="240" w:lineRule="auto"/>
-        <w:jc w:val="both"/>
-        <w:rPr>
-          <w:sz w:val="16"/>
-          <w:szCs w:val="16"/>
-        </w:rPr>
-      </w:pPr>
-    </w:p>
-    <w:p>
-      <w:pPr>
-        <w:spacing w:after="0" w:line="240" w:lineRule="auto"/>
-        <w:jc w:val="both"/>
-        <w:rPr>
-          <w:b/>
-          <w:sz w:val="16"/>
-          <w:szCs w:val="16"/>
-        </w:rPr>
-      </w:pPr>
-      <w:r>
-        <w:rPr>
-          <w:b/>
-          <w:sz w:val="16"/>
-          <w:szCs w:val="16"/>
-        </w:rPr>
-        <w:t xml:space="preserve">Spring </w:t>
-      </w:r>
-      <w:proofErr w:type="spellStart"/>
-      <w:r>
-        <w:rPr>
-          <w:b/>
-          <w:sz w:val="16"/>
-          <w:szCs w:val="16"/>
-        </w:rPr>
-        <w:t>WebFlux</w:t>
-      </w:r>
-      <w:proofErr w:type="spellEnd"/>
-      <w:r>
-        <w:rPr>
-          <w:b/>
-          <w:sz w:val="16"/>
-          <w:szCs w:val="16"/>
-        </w:rPr>
-        <w:t>:</w:t>
-      </w:r>
-    </w:p>
-    <w:p>
-      <w:pPr>
-        <w:spacing w:after="0" w:line="240" w:lineRule="auto"/>
-        <w:jc w:val="both"/>
-        <w:rPr>
-          <w:sz w:val="16"/>
-          <w:szCs w:val="16"/>
-        </w:rPr>
-      </w:pPr>
-      <w:r>
-        <w:rPr>
-          <w:sz w:val="16"/>
-          <w:szCs w:val="16"/>
-        </w:rPr>
-        <w:t xml:space="preserve">Od spring 5 – to implementacja pozwalająca na równoległe przetwarzanie danych w przeciwieństwie do spring </w:t>
-      </w:r>
-      <w:proofErr w:type="spellStart"/>
-      <w:r>
-        <w:rPr>
-          <w:sz w:val="16"/>
-          <w:szCs w:val="16"/>
-        </w:rPr>
-        <w:t>mvc</w:t>
-      </w:r>
-      <w:proofErr w:type="spellEnd"/>
-      <w:r>
-        <w:rPr>
-          <w:sz w:val="16"/>
-          <w:szCs w:val="16"/>
-        </w:rPr>
-        <w:t xml:space="preserve">, które działa synchronicznie. Równoległe przetwarzanie danych w połączeniu z brakiem blokad (blokowanie programu związane z przepływem informacji) to tzw. reaktywne programowanie. </w:t>
-      </w:r>
-      <w:proofErr w:type="spellStart"/>
-      <w:r>
-        <w:rPr>
-          <w:sz w:val="16"/>
-          <w:szCs w:val="16"/>
-        </w:rPr>
-        <w:t>WebFlux</w:t>
-      </w:r>
-      <w:proofErr w:type="spellEnd"/>
-      <w:r>
-        <w:rPr>
-          <w:sz w:val="16"/>
-          <w:szCs w:val="16"/>
-        </w:rPr>
-        <w:t xml:space="preserve"> jest oparte na projekcie </w:t>
-      </w:r>
-      <w:proofErr w:type="spellStart"/>
-      <w:r>
-        <w:rPr>
-          <w:sz w:val="16"/>
-          <w:szCs w:val="16"/>
-        </w:rPr>
-        <w:t>Reactor</w:t>
-      </w:r>
-      <w:proofErr w:type="spellEnd"/>
-      <w:r>
-        <w:rPr>
-          <w:sz w:val="16"/>
-          <w:szCs w:val="16"/>
-        </w:rPr>
-        <w:t xml:space="preserve"> Project. </w:t>
-      </w:r>
-      <w:r>
-        <w:rPr>
-          <w:sz w:val="16"/>
-          <w:szCs w:val="16"/>
-        </w:rPr>
-        <w:t xml:space="preserve">Są dwa sposoby implementacji, przy pomocy adnotacji (bardzo podobne do zwykłego spring </w:t>
-      </w:r>
-      <w:proofErr w:type="spellStart"/>
-      <w:r>
-        <w:rPr>
-          <w:sz w:val="16"/>
-          <w:szCs w:val="16"/>
-        </w:rPr>
-        <w:t>mvc</w:t>
-      </w:r>
-      <w:proofErr w:type="spellEnd"/>
-      <w:r>
-        <w:rPr>
-          <w:sz w:val="16"/>
-          <w:szCs w:val="16"/>
-        </w:rPr>
-        <w:t xml:space="preserve">), oraz poprzez konfigurowanie routingów. </w:t>
-      </w:r>
-    </w:p>
-    <w:p>
-      <w:pPr>
-        <w:spacing w:after="0" w:line="240" w:lineRule="auto"/>
-        <w:jc w:val="both"/>
-        <w:rPr>
-          <w:sz w:val="16"/>
-          <w:szCs w:val="16"/>
-        </w:rPr>
-      </w:pPr>
-    </w:p>
-    <w:p>
-      <w:pPr>
-        <w:spacing w:after="0" w:line="240" w:lineRule="auto"/>
-        <w:jc w:val="both"/>
-        <w:rPr>
-          <w:b/>
-          <w:sz w:val="16"/>
-          <w:szCs w:val="16"/>
-        </w:rPr>
-      </w:pPr>
-      <w:proofErr w:type="spellStart"/>
-      <w:r>
-        <w:rPr>
-          <w:b/>
-          <w:sz w:val="16"/>
-          <w:szCs w:val="16"/>
-        </w:rPr>
-        <w:t>Syn</w:t>
-      </w:r>
-      <w:r>
-        <w:rPr>
-          <w:b/>
-          <w:sz w:val="16"/>
-          <w:szCs w:val="16"/>
-        </w:rPr>
-        <w:t>c</w:t>
-      </w:r>
-      <w:r>
-        <w:rPr>
-          <w:b/>
-          <w:sz w:val="16"/>
-          <w:szCs w:val="16"/>
-        </w:rPr>
-        <w:t>hronized</w:t>
-      </w:r>
-      <w:proofErr w:type="spellEnd"/>
-      <w:r>
-        <w:rPr>
-          <w:b/>
-          <w:sz w:val="16"/>
-          <w:szCs w:val="16"/>
-        </w:rPr>
-        <w:t xml:space="preserve">: </w:t>
-      </w:r>
-    </w:p>
-    <w:p>
-      <w:pPr>
-        <w:spacing w:after="0" w:line="240" w:lineRule="auto"/>
-        <w:jc w:val="both"/>
-        <w:rPr>
-          <w:sz w:val="16"/>
-          <w:szCs w:val="16"/>
-        </w:rPr>
-      </w:pPr>
-      <w:r>
-        <w:rPr>
-          <w:sz w:val="16"/>
-          <w:szCs w:val="16"/>
-        </w:rPr>
-        <w:t xml:space="preserve">Słowo kluczowe które pozwala na zarządzanie dostępem do np. metody przez wątki. Używając tego słowa zapewniamy że tylko jeden wątek w danej chwili będzie mógł skorzystać z danego fragmentu programu a pozostałe wątki będą oczekiwać na swoją kolej. </w:t>
-      </w:r>
-    </w:p>
-    <w:p>
-      <w:pPr>
-        <w:spacing w:after="0" w:line="240" w:lineRule="auto"/>
-        <w:jc w:val="both"/>
-        <w:rPr>
-          <w:sz w:val="16"/>
-          <w:szCs w:val="16"/>
-        </w:rPr>
-      </w:pPr>
-    </w:p>
-    <w:p>
-      <w:pPr>
-        <w:spacing w:after="0" w:line="240" w:lineRule="auto"/>
-        <w:jc w:val="both"/>
-        <w:rPr>
-          <w:b/>
-          <w:sz w:val="16"/>
-          <w:szCs w:val="16"/>
-        </w:rPr>
-      </w:pPr>
-      <w:proofErr w:type="spellStart"/>
-      <w:r>
-        <w:rPr>
-          <w:b/>
-          <w:sz w:val="16"/>
-          <w:szCs w:val="16"/>
-        </w:rPr>
-        <w:t>Syn</w:t>
-      </w:r>
-      <w:r>
-        <w:rPr>
-          <w:b/>
-          <w:sz w:val="16"/>
-          <w:szCs w:val="16"/>
-        </w:rPr>
-        <w:t>c</w:t>
-      </w:r>
-      <w:r>
-        <w:rPr>
-          <w:b/>
-          <w:sz w:val="16"/>
-          <w:szCs w:val="16"/>
-        </w:rPr>
-        <w:t>hronized</w:t>
-      </w:r>
-      <w:proofErr w:type="spellEnd"/>
-      <w:r>
-        <w:rPr>
-          <w:b/>
-          <w:sz w:val="16"/>
-          <w:szCs w:val="16"/>
-        </w:rPr>
-        <w:t xml:space="preserve"> na metodach </w:t>
-      </w:r>
-      <w:proofErr w:type="spellStart"/>
-      <w:r>
-        <w:rPr>
-          <w:b/>
-          <w:sz w:val="16"/>
-          <w:szCs w:val="16"/>
-        </w:rPr>
-        <w:t>instacyjnych</w:t>
-      </w:r>
-      <w:proofErr w:type="spellEnd"/>
-      <w:r>
-        <w:rPr>
-          <w:b/>
-          <w:sz w:val="16"/>
-          <w:szCs w:val="16"/>
-        </w:rPr>
-        <w:t>:</w:t>
-      </w:r>
-    </w:p>
-    <w:p>
-      <w:pPr>
-        <w:spacing w:after="0" w:line="240" w:lineRule="auto"/>
-        <w:jc w:val="both"/>
-        <w:rPr>
-          <w:sz w:val="16"/>
-          <w:szCs w:val="16"/>
-        </w:rPr>
-      </w:pPr>
-      <w:r>
-        <w:rPr>
-          <w:sz w:val="16"/>
-          <w:szCs w:val="16"/>
-        </w:rPr>
-        <w:t xml:space="preserve">Powoduje że dana metoda może być wykonywana przez jeden wątek w danej chwili, pozostałe wątki oczekują. Każda instancja klasy posiada swoją metodę synchronizowaną. Oznacza to że jeżeli mamy dwa różne obiekty tej samej klasy to każdy z nich posiada swoją metodę synchronizowaną a więc wątki działające na tych różnych obiektach nie będą się blokować. Sytuacja jest inna gdy dwa wątki odwołają się do tego samego obiektu i tej samej metody, wtedy muszą czekać. </w:t>
-      </w:r>
-    </w:p>
-    <w:p>
-      <w:pPr>
-        <w:spacing w:after="0" w:line="240" w:lineRule="auto"/>
-        <w:jc w:val="both"/>
-        <w:rPr>
-          <w:sz w:val="16"/>
-          <w:szCs w:val="16"/>
-        </w:rPr>
-      </w:pPr>
-      <w:r>
-        <w:rPr>
-          <w:sz w:val="16"/>
-          <w:szCs w:val="16"/>
-        </w:rPr>
-        <w:t xml:space="preserve">public </w:t>
-      </w:r>
-      <w:proofErr w:type="spellStart"/>
-      <w:r>
-        <w:rPr>
-          <w:sz w:val="16"/>
-          <w:szCs w:val="16"/>
-        </w:rPr>
-        <w:t>static</w:t>
-      </w:r>
-      <w:proofErr w:type="spellEnd"/>
-      <w:r>
-        <w:rPr>
-          <w:sz w:val="16"/>
-          <w:szCs w:val="16"/>
-        </w:rPr>
-        <w:t xml:space="preserve"> </w:t>
-      </w:r>
-      <w:proofErr w:type="spellStart"/>
-      <w:r>
-        <w:rPr>
-          <w:sz w:val="16"/>
-          <w:szCs w:val="16"/>
-        </w:rPr>
-        <w:t>synchronized</w:t>
-      </w:r>
-      <w:proofErr w:type="spellEnd"/>
-      <w:r>
-        <w:rPr>
-          <w:sz w:val="16"/>
-          <w:szCs w:val="16"/>
-        </w:rPr>
-        <w:t xml:space="preserve"> </w:t>
-      </w:r>
-      <w:proofErr w:type="spellStart"/>
-      <w:r>
-        <w:rPr>
-          <w:sz w:val="16"/>
-          <w:szCs w:val="16"/>
-        </w:rPr>
-        <w:t>void</w:t>
-      </w:r>
-      <w:proofErr w:type="spellEnd"/>
-      <w:r>
-        <w:rPr>
-          <w:sz w:val="16"/>
-          <w:szCs w:val="16"/>
-        </w:rPr>
-        <w:t xml:space="preserve"> </w:t>
-      </w:r>
-      <w:proofErr w:type="spellStart"/>
-      <w:r>
-        <w:rPr>
-          <w:sz w:val="16"/>
-          <w:szCs w:val="16"/>
-        </w:rPr>
-        <w:t>add</w:t>
-      </w:r>
-      <w:proofErr w:type="spellEnd"/>
-      <w:r>
-        <w:rPr>
-          <w:sz w:val="16"/>
-          <w:szCs w:val="16"/>
-        </w:rPr>
-        <w:t>(</w:t>
-      </w:r>
-      <w:proofErr w:type="spellStart"/>
-      <w:r>
-        <w:rPr>
-          <w:sz w:val="16"/>
-          <w:szCs w:val="16"/>
-        </w:rPr>
-        <w:t>int</w:t>
-      </w:r>
-      <w:proofErr w:type="spellEnd"/>
-      <w:r>
-        <w:rPr>
-          <w:sz w:val="16"/>
-          <w:szCs w:val="16"/>
-        </w:rPr>
-        <w:t xml:space="preserve"> </w:t>
-      </w:r>
-      <w:proofErr w:type="spellStart"/>
-      <w:r>
-        <w:rPr>
-          <w:sz w:val="16"/>
-          <w:szCs w:val="16"/>
-        </w:rPr>
-        <w:t>value</w:t>
-      </w:r>
-      <w:proofErr w:type="spellEnd"/>
-      <w:r>
-        <w:rPr>
-          <w:sz w:val="16"/>
-          <w:szCs w:val="16"/>
-        </w:rPr>
-        <w:t>)</w:t>
-      </w:r>
-    </w:p>
-    <w:p>
-      <w:pPr>
-        <w:spacing w:after="0" w:line="240" w:lineRule="auto"/>
-        <w:jc w:val="both"/>
-        <w:rPr>
-          <w:sz w:val="16"/>
-          <w:szCs w:val="16"/>
-        </w:rPr>
-      </w:pPr>
-    </w:p>
-    <w:p>
-      <w:pPr>
-        <w:spacing w:after="0" w:line="240" w:lineRule="auto"/>
-        <w:jc w:val="both"/>
-        <w:rPr>
-          <w:b/>
-          <w:sz w:val="16"/>
-          <w:szCs w:val="16"/>
-        </w:rPr>
-      </w:pPr>
-      <w:proofErr w:type="spellStart"/>
-      <w:r>
-        <w:rPr>
-          <w:b/>
-          <w:sz w:val="16"/>
-          <w:szCs w:val="16"/>
-        </w:rPr>
-        <w:t>Synchronized</w:t>
-      </w:r>
-      <w:proofErr w:type="spellEnd"/>
-      <w:r>
-        <w:rPr>
-          <w:b/>
-          <w:sz w:val="16"/>
-          <w:szCs w:val="16"/>
-        </w:rPr>
-        <w:t xml:space="preserve"> na metodach statycznych:</w:t>
-      </w:r>
-    </w:p>
-    <w:p>
-      <w:pPr>
-        <w:spacing w:after="0" w:line="240" w:lineRule="auto"/>
-        <w:jc w:val="both"/>
-        <w:rPr>
-          <w:sz w:val="16"/>
-          <w:szCs w:val="16"/>
-        </w:rPr>
-      </w:pPr>
-      <w:r>
-        <w:rPr>
-          <w:sz w:val="16"/>
-          <w:szCs w:val="16"/>
-        </w:rPr>
-        <w:t>W tym przypadku metoda jest synchronizowana dla obiektu klasy. Ponieważ istnieje tylko jeden obiekt klasy w JVM</w:t>
-      </w:r>
-      <w:r>
-        <w:rPr>
-          <w:sz w:val="16"/>
-          <w:szCs w:val="16"/>
-        </w:rPr>
-        <w:t xml:space="preserve"> to metodę synchronizowaną statyczną klasy może w danej chwili używać tylko jeden wątek. </w:t>
-      </w:r>
-    </w:p>
-    <w:p>
-      <w:pPr>
-        <w:spacing w:after="0" w:line="240" w:lineRule="auto"/>
-        <w:jc w:val="both"/>
-        <w:rPr>
-          <w:sz w:val="16"/>
-          <w:szCs w:val="16"/>
-        </w:rPr>
-      </w:pPr>
-      <w:r>
-        <w:rPr>
-          <w:sz w:val="16"/>
-          <w:szCs w:val="16"/>
-        </w:rPr>
-        <w:t xml:space="preserve">public </w:t>
-      </w:r>
-      <w:proofErr w:type="spellStart"/>
-      <w:r>
-        <w:rPr>
-          <w:sz w:val="16"/>
-          <w:szCs w:val="16"/>
-        </w:rPr>
-        <w:t>static</w:t>
-      </w:r>
-      <w:proofErr w:type="spellEnd"/>
-      <w:r>
-        <w:rPr>
-          <w:sz w:val="16"/>
-          <w:szCs w:val="16"/>
-        </w:rPr>
-        <w:t xml:space="preserve"> </w:t>
-      </w:r>
-      <w:proofErr w:type="spellStart"/>
-      <w:r>
-        <w:rPr>
-          <w:sz w:val="16"/>
-          <w:szCs w:val="16"/>
-        </w:rPr>
-        <w:t>synchronized</w:t>
-      </w:r>
-      <w:proofErr w:type="spellEnd"/>
-      <w:r>
-        <w:rPr>
-          <w:sz w:val="16"/>
-          <w:szCs w:val="16"/>
-        </w:rPr>
-        <w:t xml:space="preserve"> </w:t>
-      </w:r>
-      <w:proofErr w:type="spellStart"/>
-      <w:r>
-        <w:rPr>
-          <w:sz w:val="16"/>
-          <w:szCs w:val="16"/>
-        </w:rPr>
-        <w:t>void</w:t>
-      </w:r>
-      <w:proofErr w:type="spellEnd"/>
-      <w:r>
-        <w:rPr>
-          <w:sz w:val="16"/>
-          <w:szCs w:val="16"/>
-        </w:rPr>
-        <w:t xml:space="preserve"> </w:t>
-      </w:r>
-      <w:proofErr w:type="spellStart"/>
-      <w:r>
-        <w:rPr>
-          <w:sz w:val="16"/>
-          <w:szCs w:val="16"/>
-        </w:rPr>
-        <w:t>add</w:t>
-      </w:r>
-      <w:proofErr w:type="spellEnd"/>
-      <w:r>
-        <w:rPr>
-          <w:sz w:val="16"/>
-          <w:szCs w:val="16"/>
-        </w:rPr>
-        <w:t>(</w:t>
-      </w:r>
-      <w:proofErr w:type="spellStart"/>
-      <w:r>
-        <w:rPr>
-          <w:sz w:val="16"/>
-          <w:szCs w:val="16"/>
-        </w:rPr>
-        <w:t>int</w:t>
-      </w:r>
-      <w:proofErr w:type="spellEnd"/>
-      <w:r>
-        <w:rPr>
-          <w:sz w:val="16"/>
-          <w:szCs w:val="16"/>
-        </w:rPr>
-        <w:t xml:space="preserve"> </w:t>
-      </w:r>
-      <w:proofErr w:type="spellStart"/>
-      <w:r>
-        <w:rPr>
-          <w:sz w:val="16"/>
-          <w:szCs w:val="16"/>
-        </w:rPr>
-        <w:t>value</w:t>
-      </w:r>
-      <w:proofErr w:type="spellEnd"/>
-      <w:r>
-        <w:rPr>
-          <w:sz w:val="16"/>
-          <w:szCs w:val="16"/>
-        </w:rPr>
-        <w:t>)</w:t>
-      </w:r>
-    </w:p>
-    <w:p>
-      <w:pPr>
-        <w:spacing w:after="0" w:line="240" w:lineRule="auto"/>
-        <w:jc w:val="both"/>
-        <w:rPr>
-          <w:sz w:val="16"/>
-          <w:szCs w:val="16"/>
-        </w:rPr>
-      </w:pPr>
-    </w:p>
-    <w:p>
-      <w:pPr>
-        <w:spacing w:after="0" w:line="240" w:lineRule="auto"/>
-        <w:jc w:val="both"/>
-        <w:rPr>
-          <w:b/>
-          <w:sz w:val="16"/>
-          <w:szCs w:val="16"/>
-        </w:rPr>
-      </w:pPr>
-      <w:proofErr w:type="spellStart"/>
-      <w:r>
-        <w:rPr>
-          <w:b/>
-          <w:sz w:val="16"/>
-          <w:szCs w:val="16"/>
-        </w:rPr>
-        <w:t>Synchronized</w:t>
-      </w:r>
-      <w:proofErr w:type="spellEnd"/>
-      <w:r>
-        <w:rPr>
-          <w:b/>
-          <w:sz w:val="16"/>
-          <w:szCs w:val="16"/>
-        </w:rPr>
-        <w:t xml:space="preserve"> na blokach:</w:t>
-      </w:r>
-    </w:p>
-    <w:p>
-      <w:pPr>
-        <w:spacing w:after="0" w:line="240" w:lineRule="auto"/>
-        <w:jc w:val="both"/>
-        <w:rPr>
-          <w:sz w:val="16"/>
-          <w:szCs w:val="16"/>
-        </w:rPr>
-      </w:pPr>
-      <w:r>
-        <w:rPr>
-          <w:sz w:val="16"/>
-          <w:szCs w:val="16"/>
-        </w:rPr>
-        <w:t>Nie zawsze cała metoda musi być synchronizowana. W takiej sytuacji można korzystać z synchronizowania bloków. Przykład kodu:</w:t>
-      </w:r>
-    </w:p>
-    <w:p>
-      <w:pPr>
-        <w:spacing w:after="0" w:line="240" w:lineRule="auto"/>
-        <w:jc w:val="both"/>
-        <w:rPr>
-          <w:sz w:val="16"/>
-          <w:szCs w:val="16"/>
-        </w:rPr>
-      </w:pPr>
-      <w:r>
-        <w:rPr>
-          <w:sz w:val="16"/>
-          <w:szCs w:val="16"/>
-        </w:rPr>
-        <w:t xml:space="preserve">public </w:t>
-      </w:r>
-      <w:proofErr w:type="spellStart"/>
-      <w:r>
-        <w:rPr>
-          <w:sz w:val="16"/>
-          <w:szCs w:val="16"/>
-        </w:rPr>
-        <w:t>void</w:t>
-      </w:r>
-      <w:proofErr w:type="spellEnd"/>
-      <w:r>
-        <w:rPr>
-          <w:sz w:val="16"/>
-          <w:szCs w:val="16"/>
-        </w:rPr>
-        <w:t xml:space="preserve"> </w:t>
-      </w:r>
-      <w:proofErr w:type="spellStart"/>
-      <w:r>
-        <w:rPr>
-          <w:sz w:val="16"/>
-          <w:szCs w:val="16"/>
-        </w:rPr>
-        <w:t>add</w:t>
-      </w:r>
-      <w:proofErr w:type="spellEnd"/>
-      <w:r>
-        <w:rPr>
-          <w:sz w:val="16"/>
-          <w:szCs w:val="16"/>
-        </w:rPr>
-        <w:t>(</w:t>
-      </w:r>
-      <w:proofErr w:type="spellStart"/>
-      <w:r>
-        <w:rPr>
-          <w:sz w:val="16"/>
-          <w:szCs w:val="16"/>
-        </w:rPr>
-        <w:t>int</w:t>
-      </w:r>
-      <w:proofErr w:type="spellEnd"/>
-      <w:r>
-        <w:rPr>
-          <w:sz w:val="16"/>
-          <w:szCs w:val="16"/>
-        </w:rPr>
-        <w:t xml:space="preserve"> </w:t>
-      </w:r>
-      <w:proofErr w:type="spellStart"/>
-      <w:r>
-        <w:rPr>
-          <w:sz w:val="16"/>
-          <w:szCs w:val="16"/>
-        </w:rPr>
-        <w:t>value</w:t>
-      </w:r>
-      <w:proofErr w:type="spellEnd"/>
-      <w:r>
-        <w:rPr>
-          <w:sz w:val="16"/>
-          <w:szCs w:val="16"/>
-        </w:rPr>
-        <w:t>){</w:t>
-      </w:r>
-    </w:p>
-    <w:p>
-      <w:pPr>
-        <w:spacing w:after="0" w:line="240" w:lineRule="auto"/>
-        <w:jc w:val="both"/>
-        <w:rPr>
-          <w:sz w:val="16"/>
-          <w:szCs w:val="16"/>
-        </w:rPr>
-      </w:pPr>
-    </w:p>
-    <w:p>
-      <w:pPr>
-        <w:spacing w:after="0" w:line="240" w:lineRule="auto"/>
-        <w:jc w:val="both"/>
-        <w:rPr>
-          <w:sz w:val="16"/>
-          <w:szCs w:val="16"/>
-        </w:rPr>
-      </w:pPr>
-      <w:r>
-        <w:rPr>
-          <w:sz w:val="16"/>
-          <w:szCs w:val="16"/>
-        </w:rPr>
-        <w:t xml:space="preserve">    </w:t>
-      </w:r>
-      <w:proofErr w:type="spellStart"/>
-      <w:r>
-        <w:rPr>
-          <w:sz w:val="16"/>
-          <w:szCs w:val="16"/>
-        </w:rPr>
-        <w:t>synchronized</w:t>
-      </w:r>
-      <w:proofErr w:type="spellEnd"/>
-      <w:r>
-        <w:rPr>
-          <w:sz w:val="16"/>
-          <w:szCs w:val="16"/>
-        </w:rPr>
-        <w:t>(</w:t>
-      </w:r>
-      <w:proofErr w:type="spellStart"/>
-      <w:r>
-        <w:rPr>
-          <w:sz w:val="16"/>
-          <w:szCs w:val="16"/>
-        </w:rPr>
-        <w:t>this</w:t>
-      </w:r>
-      <w:proofErr w:type="spellEnd"/>
-      <w:r>
-        <w:rPr>
-          <w:sz w:val="16"/>
-          <w:szCs w:val="16"/>
-        </w:rPr>
-        <w:t>){</w:t>
-      </w:r>
-    </w:p>
-    <w:p>
-      <w:pPr>
-        <w:spacing w:after="0" w:line="240" w:lineRule="auto"/>
-        <w:jc w:val="both"/>
-        <w:rPr>
-          <w:sz w:val="16"/>
-          <w:szCs w:val="16"/>
-        </w:rPr>
-      </w:pPr>
-      <w:r>
-        <w:rPr>
-          <w:sz w:val="16"/>
-          <w:szCs w:val="16"/>
-        </w:rPr>
-        <w:t xml:space="preserve">       </w:t>
-      </w:r>
-      <w:proofErr w:type="spellStart"/>
-      <w:r>
-        <w:rPr>
-          <w:sz w:val="16"/>
-          <w:szCs w:val="16"/>
-        </w:rPr>
-        <w:t>this.count</w:t>
-      </w:r>
-      <w:proofErr w:type="spellEnd"/>
-      <w:r>
-        <w:rPr>
-          <w:sz w:val="16"/>
-          <w:szCs w:val="16"/>
-        </w:rPr>
-        <w:t xml:space="preserve"> += </w:t>
-      </w:r>
-      <w:proofErr w:type="spellStart"/>
-      <w:r>
-        <w:rPr>
-          <w:sz w:val="16"/>
-          <w:szCs w:val="16"/>
-        </w:rPr>
-        <w:t>value</w:t>
-      </w:r>
-      <w:proofErr w:type="spellEnd"/>
-      <w:r>
-        <w:rPr>
-          <w:sz w:val="16"/>
-          <w:szCs w:val="16"/>
-        </w:rPr>
-        <w:t xml:space="preserve">;   </w:t>
-      </w:r>
-    </w:p>
-    <w:p>
-      <w:pPr>
-        <w:spacing w:after="0" w:line="240" w:lineRule="auto"/>
-        <w:jc w:val="both"/>
-        <w:rPr>
-          <w:sz w:val="16"/>
-          <w:szCs w:val="16"/>
-        </w:rPr>
-      </w:pPr>
-      <w:r>
-        <w:rPr>
-          <w:sz w:val="16"/>
-          <w:szCs w:val="16"/>
-        </w:rPr>
-        <w:t xml:space="preserve">    }</w:t>
-      </w:r>
-    </w:p>
-    <w:p>
-      <w:pPr>
-        <w:spacing w:after="0" w:line="240" w:lineRule="auto"/>
-        <w:jc w:val="both"/>
-        <w:rPr>
-          <w:sz w:val="16"/>
-          <w:szCs w:val="16"/>
-        </w:rPr>
-      </w:pPr>
-      <w:r>
-        <w:rPr>
-          <w:sz w:val="16"/>
-          <w:szCs w:val="16"/>
-        </w:rPr>
-        <w:t xml:space="preserve">  }</w:t>
-      </w:r>
-    </w:p>
-    <w:p>
-      <w:pPr>
-        <w:spacing w:after="0" w:line="240" w:lineRule="auto"/>
-        <w:jc w:val="both"/>
-        <w:rPr>
-          <w:sz w:val="16"/>
-          <w:szCs w:val="16"/>
-        </w:rPr>
-      </w:pPr>
-      <w:r>
-        <w:rPr>
-          <w:sz w:val="16"/>
-          <w:szCs w:val="16"/>
-        </w:rPr>
-        <w:t xml:space="preserve">Do bloku trzeba podać obiekt którego ma dotyczyć synchronizacja. Obiekt ten nazywany jest monitorem. W tym przypadku </w:t>
-      </w:r>
-      <w:proofErr w:type="spellStart"/>
-      <w:r>
-        <w:rPr>
-          <w:sz w:val="16"/>
-          <w:szCs w:val="16"/>
-        </w:rPr>
-        <w:t>this</w:t>
-      </w:r>
-      <w:proofErr w:type="spellEnd"/>
-      <w:r>
-        <w:rPr>
-          <w:sz w:val="16"/>
-          <w:szCs w:val="16"/>
-        </w:rPr>
-        <w:t xml:space="preserve"> wskazuje na aktualny obiekt korzystający z metody. W przypadku metody statycznej należało by podać nazwę klasy np. </w:t>
-      </w:r>
-      <w:proofErr w:type="spellStart"/>
-      <w:r>
-        <w:rPr>
-          <w:sz w:val="16"/>
-          <w:szCs w:val="16"/>
-        </w:rPr>
-        <w:t>Testowa.clas</w:t>
-      </w:r>
-      <w:proofErr w:type="spellEnd"/>
-      <w:r>
-        <w:rPr>
-          <w:sz w:val="16"/>
-          <w:szCs w:val="16"/>
-        </w:rPr>
-        <w:t xml:space="preserve"> ale również tam może być podany dowolny obiekt. </w:t>
-      </w:r>
-      <w:r>
-        <w:rPr>
-          <w:sz w:val="16"/>
-          <w:szCs w:val="16"/>
-        </w:rPr>
-        <w:t>Kod będzie synchronizowany na obiekcie monitora.</w:t>
-      </w:r>
-    </w:p>
-    <w:p>
-      <w:pPr>
-        <w:spacing w:after="0" w:line="240" w:lineRule="auto"/>
-        <w:jc w:val="both"/>
-        <w:rPr>
-          <w:sz w:val="16"/>
-          <w:szCs w:val="16"/>
-        </w:rPr>
-      </w:pPr>
-    </w:p>
-    <w:p>
-      <w:pPr>
-        <w:spacing w:after="0" w:line="240" w:lineRule="auto"/>
-        <w:jc w:val="both"/>
-        <w:rPr>
-          <w:b/>
-          <w:sz w:val="16"/>
-          <w:szCs w:val="16"/>
-        </w:rPr>
-      </w:pPr>
-      <w:proofErr w:type="spellStart"/>
-      <w:r>
-        <w:rPr>
-          <w:b/>
-          <w:sz w:val="16"/>
-          <w:szCs w:val="16"/>
-        </w:rPr>
-        <w:t>Synchronized</w:t>
-      </w:r>
-      <w:proofErr w:type="spellEnd"/>
-      <w:r>
-        <w:rPr>
-          <w:b/>
-          <w:sz w:val="16"/>
-          <w:szCs w:val="16"/>
-        </w:rPr>
-        <w:t xml:space="preserve"> podsumowanie</w:t>
-      </w:r>
-      <w:r>
-        <w:rPr>
-          <w:b/>
-          <w:sz w:val="16"/>
-          <w:szCs w:val="16"/>
-        </w:rPr>
-        <w:t>:</w:t>
-      </w:r>
-    </w:p>
-    <w:p>
-      <w:pPr>
-        <w:spacing w:after="0" w:line="240" w:lineRule="auto"/>
-        <w:jc w:val="both"/>
-        <w:rPr>
-          <w:sz w:val="16"/>
-          <w:szCs w:val="16"/>
-        </w:rPr>
-      </w:pPr>
-      <w:r>
-        <w:rPr>
-          <w:sz w:val="16"/>
-          <w:szCs w:val="16"/>
-        </w:rPr>
-        <w:t xml:space="preserve">- może być używane tylko na metodach i blokach kodu. </w:t>
-      </w:r>
-    </w:p>
-    <w:p>
-      <w:pPr>
-        <w:spacing w:after="0" w:line="240" w:lineRule="auto"/>
-        <w:jc w:val="both"/>
-        <w:rPr>
-          <w:sz w:val="16"/>
-          <w:szCs w:val="16"/>
-        </w:rPr>
-      </w:pPr>
-      <w:r>
-        <w:rPr>
-          <w:sz w:val="16"/>
-          <w:szCs w:val="16"/>
-        </w:rPr>
-        <w:t xml:space="preserve">- </w:t>
-      </w:r>
-      <w:proofErr w:type="spellStart"/>
-      <w:r>
-        <w:rPr>
-          <w:sz w:val="16"/>
-          <w:szCs w:val="16"/>
-        </w:rPr>
-        <w:t>synchronized</w:t>
-      </w:r>
-      <w:proofErr w:type="spellEnd"/>
-      <w:r>
-        <w:rPr>
-          <w:sz w:val="16"/>
-          <w:szCs w:val="16"/>
-        </w:rPr>
-        <w:t xml:space="preserve"> nie można używać na klasach.</w:t>
-      </w:r>
-    </w:p>
-    <w:p>
-      <w:pPr>
-        <w:spacing w:after="0" w:line="240" w:lineRule="auto"/>
-        <w:jc w:val="both"/>
-        <w:rPr>
-          <w:sz w:val="16"/>
-          <w:szCs w:val="16"/>
-        </w:rPr>
-      </w:pPr>
-      <w:r>
-        <w:rPr>
-          <w:sz w:val="16"/>
-          <w:szCs w:val="16"/>
-        </w:rPr>
-        <w:t xml:space="preserve">- na konstruktorze nie można używać </w:t>
-      </w:r>
-      <w:proofErr w:type="spellStart"/>
-      <w:r>
-        <w:rPr>
-          <w:sz w:val="16"/>
-          <w:szCs w:val="16"/>
-        </w:rPr>
-        <w:t>synchronized</w:t>
-      </w:r>
-      <w:proofErr w:type="spellEnd"/>
-      <w:r>
-        <w:rPr>
-          <w:sz w:val="16"/>
-          <w:szCs w:val="16"/>
-        </w:rPr>
-        <w:t xml:space="preserve"> – nie ma to sensu ponieważ tylko wątek </w:t>
-      </w:r>
-      <w:r>
-        <w:rPr>
-          <w:sz w:val="16"/>
-          <w:szCs w:val="16"/>
-        </w:rPr>
-        <w:t xml:space="preserve">który tworzy obiekt ma dostęp do konstruktora wiec nie ma szans na konflikty. </w:t>
-      </w:r>
-      <w:r>
-        <w:rPr>
-          <w:sz w:val="16"/>
-          <w:szCs w:val="16"/>
-        </w:rPr>
-        <w:t xml:space="preserve"> </w:t>
-      </w:r>
-    </w:p>
-    <w:p>
-      <w:pPr>
-        <w:spacing w:after="0" w:line="240" w:lineRule="auto"/>
-        <w:jc w:val="both"/>
-        <w:rPr>
-          <w:sz w:val="16"/>
-          <w:szCs w:val="16"/>
-        </w:rPr>
-      </w:pPr>
-      <w:r>
-        <w:rPr>
-          <w:sz w:val="16"/>
-          <w:szCs w:val="16"/>
-        </w:rPr>
-        <w:t xml:space="preserve">- na polach </w:t>
-      </w:r>
-      <w:proofErr w:type="spellStart"/>
-      <w:r>
-        <w:rPr>
-          <w:sz w:val="16"/>
-          <w:szCs w:val="16"/>
-        </w:rPr>
-        <w:t>final</w:t>
-      </w:r>
-      <w:proofErr w:type="spellEnd"/>
-      <w:r>
-        <w:rPr>
-          <w:sz w:val="16"/>
-          <w:szCs w:val="16"/>
-        </w:rPr>
-        <w:t xml:space="preserve"> nie można stosować </w:t>
-      </w:r>
-      <w:proofErr w:type="spellStart"/>
-      <w:r>
-        <w:rPr>
-          <w:sz w:val="16"/>
-          <w:szCs w:val="16"/>
-        </w:rPr>
-        <w:t>synchronized</w:t>
-      </w:r>
-      <w:proofErr w:type="spellEnd"/>
-      <w:r>
-        <w:rPr>
-          <w:sz w:val="16"/>
-          <w:szCs w:val="16"/>
-        </w:rPr>
-        <w:t xml:space="preserve"> ponieważ nie mogą one być modyfikowane po utworzeniu i inicjalizacji. Zresztą kompilator rzuca błędy</w:t>
-      </w:r>
-    </w:p>
-    <w:p>
-      <w:pPr>
-        <w:spacing w:after="0" w:line="240" w:lineRule="auto"/>
-        <w:jc w:val="both"/>
-        <w:rPr>
-          <w:sz w:val="16"/>
-          <w:szCs w:val="16"/>
-        </w:rPr>
-      </w:pPr>
-      <w:r>
-        <w:rPr>
-          <w:sz w:val="16"/>
-          <w:szCs w:val="16"/>
-        </w:rPr>
-        <w:t xml:space="preserve">- nie stosować zagnieżdżeń w </w:t>
-      </w:r>
-      <w:proofErr w:type="spellStart"/>
-      <w:r>
-        <w:rPr>
-          <w:sz w:val="16"/>
-          <w:szCs w:val="16"/>
-        </w:rPr>
-        <w:t>synchronized</w:t>
-      </w:r>
-      <w:proofErr w:type="spellEnd"/>
-      <w:r>
-        <w:rPr>
-          <w:sz w:val="16"/>
-          <w:szCs w:val="16"/>
-        </w:rPr>
-        <w:t xml:space="preserve">!! – może to doprowadzić do </w:t>
-      </w:r>
-      <w:proofErr w:type="spellStart"/>
-      <w:r>
-        <w:rPr>
-          <w:sz w:val="16"/>
-          <w:szCs w:val="16"/>
-        </w:rPr>
-        <w:t>deadlocka</w:t>
-      </w:r>
-      <w:proofErr w:type="spellEnd"/>
-      <w:r>
-        <w:rPr>
-          <w:sz w:val="16"/>
-          <w:szCs w:val="16"/>
-        </w:rPr>
-        <w:t xml:space="preserve"> – czyli dwa lub więcej wątki są zablokowane oczekując na siebie w nieskończoność. </w:t>
-      </w:r>
-    </w:p>
-    <w:p>
-      <w:pPr>
-        <w:spacing w:after="0" w:line="240" w:lineRule="auto"/>
-        <w:jc w:val="both"/>
-        <w:rPr>
-          <w:sz w:val="16"/>
-          <w:szCs w:val="16"/>
-        </w:rPr>
-      </w:pPr>
-    </w:p>
-    <w:p>
-      <w:pPr>
-        <w:spacing w:after="0" w:line="240" w:lineRule="auto"/>
-        <w:jc w:val="both"/>
-        <w:rPr>
-          <w:sz w:val="16"/>
-          <w:szCs w:val="16"/>
-        </w:rPr>
-      </w:pPr>
-    </w:p>
-    <w:p>
-      <w:pPr>
-        <w:spacing w:after="0" w:line="240" w:lineRule="auto"/>
-        <w:jc w:val="both"/>
-        <w:rPr>
-          <w:sz w:val="16"/>
-          <w:szCs w:val="16"/>
-        </w:rPr>
-      </w:pPr>
-      <w:bookmarkStart w:id="0" w:name="_GoBack"/>
-      <w:bookmarkEnd w:id="0"/>
-    </w:p>
-    <w:p>
-      <w:pPr>
-        <w:spacing w:after="0" w:line="240" w:lineRule="auto"/>
-        <w:jc w:val="both"/>
-        <w:rPr>
-          <w:sz w:val="16"/>
-          <w:szCs w:val="16"/>
-        </w:rPr>
-      </w:pPr>
       <w:r>
         <w:rPr>
           <w:noProof/>
           <w:lang w:eastAsia="pl-PL"/>
         </w:rPr>
         <w:drawing>
-          <wp:inline distT="0" distB="0" distL="0" distR="0" wp14:anchorId="4BE56242" wp14:editId="39F762FB">
-            <wp:extent cx="2800802" cy="1578634"/>
-            <wp:effectExtent l="0" t="0" r="0" b="2540"/>
-            <wp:docPr id="3" name="Obraz 3"/>
+          <wp:inline distT="0" distB="0" distL="0" distR="0" wp14:anchorId="629D0B54" wp14:editId="3DC86EAE">
+            <wp:extent cx="2898476" cy="1648040"/>
+            <wp:effectExtent l="0" t="0" r="0" b="9525"/>
+            <wp:docPr id="4" name="Obraz 4"/>
             <wp:cNvGraphicFramePr>
               <a:graphicFrameLocks xmlns:a="http://schemas.openxmlformats.org/drawingml/2006/main" noChangeAspect="1"/>
             </wp:cNvGraphicFramePr>
@@ -3179,7 +3380,7 @@
                   <pic:spPr>
                     <a:xfrm>
                       <a:off x="0" y="0"/>
-                      <a:ext cx="2801370" cy="1578954"/>
+                      <a:ext cx="2896565" cy="1646954"/>
                     </a:xfrm>
                     <a:prstGeom prst="rect">
                       <a:avLst/>
@@ -3207,10 +3408,10 @@
           <w:lang w:eastAsia="pl-PL"/>
         </w:rPr>
         <w:drawing>
-          <wp:inline distT="0" distB="0" distL="0" distR="0" wp14:anchorId="629D0B54" wp14:editId="3DC86EAE">
-            <wp:extent cx="2898476" cy="1648040"/>
-            <wp:effectExtent l="0" t="0" r="0" b="9525"/>
-            <wp:docPr id="4" name="Obraz 4"/>
+          <wp:inline distT="0" distB="0" distL="0" distR="0" wp14:anchorId="4D4AE8E5" wp14:editId="4DD5714E">
+            <wp:extent cx="3045125" cy="1557238"/>
+            <wp:effectExtent l="0" t="0" r="3175" b="5080"/>
+            <wp:docPr id="5" name="Obraz 5"/>
             <wp:cNvGraphicFramePr>
               <a:graphicFrameLocks xmlns:a="http://schemas.openxmlformats.org/drawingml/2006/main" noChangeAspect="1"/>
             </wp:cNvGraphicFramePr>
@@ -3230,57 +3431,6 @@
                   <pic:spPr>
                     <a:xfrm>
                       <a:off x="0" y="0"/>
-                      <a:ext cx="2896565" cy="1646954"/>
-                    </a:xfrm>
-                    <a:prstGeom prst="rect">
-                      <a:avLst/>
-                    </a:prstGeom>
-                  </pic:spPr>
-                </pic:pic>
-              </a:graphicData>
-            </a:graphic>
-          </wp:inline>
-        </w:drawing>
-      </w:r>
-    </w:p>
-    <w:p>
-      <w:pPr>
-        <w:spacing w:after="0" w:line="240" w:lineRule="auto"/>
-        <w:jc w:val="both"/>
-        <w:rPr>
-          <w:sz w:val="16"/>
-          <w:szCs w:val="16"/>
-        </w:rPr>
-      </w:pPr>
-      <w:r>
-        <w:rPr>
-          <w:noProof/>
-          <w:lang w:eastAsia="pl-PL"/>
-        </w:rPr>
-        <w:drawing>
-          <wp:inline distT="0" distB="0" distL="0" distR="0" wp14:anchorId="4D4AE8E5" wp14:editId="4DD5714E">
-            <wp:extent cx="3045125" cy="1557238"/>
-            <wp:effectExtent l="0" t="0" r="3175" b="5080"/>
-            <wp:docPr id="5" name="Obraz 5"/>
-            <wp:cNvGraphicFramePr>
-              <a:graphicFrameLocks xmlns:a="http://schemas.openxmlformats.org/drawingml/2006/main" noChangeAspect="1"/>
-            </wp:cNvGraphicFramePr>
-            <a:graphic xmlns:a="http://schemas.openxmlformats.org/drawingml/2006/main">
-              <a:graphicData uri="http://schemas.openxmlformats.org/drawingml/2006/picture">
-                <pic:pic xmlns:pic="http://schemas.openxmlformats.org/drawingml/2006/picture">
-                  <pic:nvPicPr>
-                    <pic:cNvPr id="0" name=""/>
-                    <pic:cNvPicPr/>
-                  </pic:nvPicPr>
-                  <pic:blipFill>
-                    <a:blip r:embed="rId11"/>
-                    <a:stretch>
-                      <a:fillRect/>
-                    </a:stretch>
-                  </pic:blipFill>
-                  <pic:spPr>
-                    <a:xfrm>
-                      <a:off x="0" y="0"/>
                       <a:ext cx="3046911" cy="1558151"/>
                     </a:xfrm>
                     <a:prstGeom prst="rect">
@@ -3303,47 +3453,8 @@
           <w:szCs w:val="16"/>
         </w:rPr>
       </w:pPr>
-      <w:r>
-        <w:rPr>
-          <w:noProof/>
-          <w:lang w:eastAsia="pl-PL"/>
-        </w:rPr>
-        <w:drawing>
-          <wp:inline distT="0" distB="0" distL="0" distR="0" wp14:anchorId="1068AE8E" wp14:editId="1AFD42AC">
-            <wp:extent cx="2941608" cy="1543436"/>
-            <wp:effectExtent l="0" t="0" r="0" b="0"/>
-            <wp:docPr id="6" name="Obraz 6"/>
-            <wp:cNvGraphicFramePr>
-              <a:graphicFrameLocks xmlns:a="http://schemas.openxmlformats.org/drawingml/2006/main" noChangeAspect="1"/>
-            </wp:cNvGraphicFramePr>
-            <a:graphic xmlns:a="http://schemas.openxmlformats.org/drawingml/2006/main">
-              <a:graphicData uri="http://schemas.openxmlformats.org/drawingml/2006/picture">
-                <pic:pic xmlns:pic="http://schemas.openxmlformats.org/drawingml/2006/picture">
-                  <pic:nvPicPr>
-                    <pic:cNvPr id="0" name=""/>
-                    <pic:cNvPicPr/>
-                  </pic:nvPicPr>
-                  <pic:blipFill>
-                    <a:blip r:embed="rId12"/>
-                    <a:stretch>
-                      <a:fillRect/>
-                    </a:stretch>
-                  </pic:blipFill>
-                  <pic:spPr>
-                    <a:xfrm>
-                      <a:off x="0" y="0"/>
-                      <a:ext cx="2939554" cy="1542358"/>
-                    </a:xfrm>
-                    <a:prstGeom prst="rect">
-                      <a:avLst/>
-                    </a:prstGeom>
-                  </pic:spPr>
-                </pic:pic>
-              </a:graphicData>
-            </a:graphic>
-          </wp:inline>
-        </w:drawing>
-      </w:r>
+      <w:bookmarkStart w:id="0" w:name="_GoBack"/>
+      <w:bookmarkEnd w:id="0"/>
     </w:p>
     <w:sectPr>
       <w:pgSz w:w="11906" w:h="16838"/>
@@ -3353,10 +3464,6 @@
     </w:sectPr>
   </w:body>
 </w:document>
-</file>
-
-<file path=word/numbering.xml><?xml version="1.0" encoding="utf-8"?>
-<w:numbering xmlns:wpc="http://schemas.microsoft.com/office/word/2010/wordprocessingCanvas" xmlns:mc="http://schemas.openxmlformats.org/markup-compatibility/2006" xmlns:o="urn:schemas-microsoft-com:office:office" xmlns:r="http://schemas.openxmlformats.org/officeDocument/2006/relationships" xmlns:m="http://schemas.openxmlformats.org/officeDocument/2006/math" xmlns:v="urn:schemas-microsoft-com:vml" xmlns:wp14="http://schemas.microsoft.com/office/word/2010/wordprocessingDrawing" xmlns:wp="http://schemas.openxmlformats.org/drawingml/2006/wordprocessingDrawing" xmlns:w10="urn:schemas-microsoft-com:office:word" xmlns:w="http://schemas.openxmlformats.org/wordprocessingml/2006/main" xmlns:w14="http://schemas.microsoft.com/office/word/2010/wordml" xmlns:wpg="http://schemas.microsoft.com/office/word/2010/wordprocessingGroup" xmlns:wpi="http://schemas.microsoft.com/office/word/2010/wordprocessingInk" xmlns:wne="http://schemas.microsoft.com/office/word/2006/wordml" xmlns:wps="http://schemas.microsoft.com/office/word/2010/wordprocessingShape" mc:Ignorable="w14 wp14"/>
 </file>
 
 <file path=word/styles.xml><?xml version="1.0" encoding="utf-8"?>

</xml_diff>